<commit_message>
Versão atualizada com tabelas formatadas
</commit_message>
<xml_diff>
--- a/relatorios/faseA/REA-G5.docx
+++ b/relatorios/faseA/REA-G5.docx
@@ -671,7 +671,7 @@
                               </w:p>
                               <w:p>
                                 <w:pPr>
-                                  <w:pStyle w:val="ListParagraph"/>
+                                  <w:pStyle w:val="PargrafodaLista"/>
                                   <w:numPr>
                                     <w:ilvl w:val="0"/>
                                     <w:numId w:val="2"/>
@@ -684,7 +684,7 @@
                               </w:p>
                               <w:p>
                                 <w:pPr>
-                                  <w:pStyle w:val="ListParagraph"/>
+                                  <w:pStyle w:val="PargrafodaLista"/>
                                   <w:numPr>
                                     <w:ilvl w:val="0"/>
                                     <w:numId w:val="2"/>
@@ -706,7 +706,7 @@
                               </w:p>
                               <w:p>
                                 <w:pPr>
-                                  <w:pStyle w:val="ListParagraph"/>
+                                  <w:pStyle w:val="PargrafodaLista"/>
                                   <w:numPr>
                                     <w:ilvl w:val="0"/>
                                     <w:numId w:val="2"/>
@@ -725,7 +725,7 @@
                               </w:p>
                               <w:p>
                                 <w:pPr>
-                                  <w:pStyle w:val="ListParagraph"/>
+                                  <w:pStyle w:val="PargrafodaLista"/>
                                   <w:numPr>
                                     <w:ilvl w:val="0"/>
                                     <w:numId w:val="2"/>
@@ -741,7 +741,7 @@
                               </w:p>
                               <w:p>
                                 <w:pPr>
-                                  <w:pStyle w:val="ListParagraph"/>
+                                  <w:pStyle w:val="PargrafodaLista"/>
                                   <w:numPr>
                                     <w:ilvl w:val="0"/>
                                     <w:numId w:val="2"/>
@@ -1571,7 +1571,7 @@
                         </w:p>
                         <w:p>
                           <w:pPr>
-                            <w:pStyle w:val="ListParagraph"/>
+                            <w:pStyle w:val="PargrafodaLista"/>
                             <w:numPr>
                               <w:ilvl w:val="0"/>
                               <w:numId w:val="2"/>
@@ -1584,7 +1584,7 @@
                         </w:p>
                         <w:p>
                           <w:pPr>
-                            <w:pStyle w:val="ListParagraph"/>
+                            <w:pStyle w:val="PargrafodaLista"/>
                             <w:numPr>
                               <w:ilvl w:val="0"/>
                               <w:numId w:val="2"/>
@@ -1606,7 +1606,7 @@
                         </w:p>
                         <w:p>
                           <w:pPr>
-                            <w:pStyle w:val="ListParagraph"/>
+                            <w:pStyle w:val="PargrafodaLista"/>
                             <w:numPr>
                               <w:ilvl w:val="0"/>
                               <w:numId w:val="2"/>
@@ -1625,7 +1625,7 @@
                         </w:p>
                         <w:p>
                           <w:pPr>
-                            <w:pStyle w:val="ListParagraph"/>
+                            <w:pStyle w:val="PargrafodaLista"/>
                             <w:numPr>
                               <w:ilvl w:val="0"/>
                               <w:numId w:val="2"/>
@@ -1641,7 +1641,7 @@
                         </w:p>
                         <w:p>
                           <w:pPr>
-                            <w:pStyle w:val="ListParagraph"/>
+                            <w:pStyle w:val="PargrafodaLista"/>
                             <w:numPr>
                               <w:ilvl w:val="0"/>
                               <w:numId w:val="2"/>
@@ -1879,25 +1879,25 @@
       <w:sdtContent>
         <w:p>
           <w:pPr>
-            <w:pStyle w:val="TOC1"/>
+            <w:pStyle w:val="Sumrio1"/>
             <w:tabs>
               <w:tab w:val="left" w:pos="440"/>
               <w:tab w:val="right" w:leader="dot" w:pos="8494"/>
             </w:tabs>
             <w:rPr>
-              <w:rStyle w:val="Heading4Char"/>
+              <w:rStyle w:val="Ttulo4Char"/>
             </w:rPr>
           </w:pPr>
           <w:r>
             <w:rPr>
-              <w:rStyle w:val="Heading4Char"/>
+              <w:rStyle w:val="Ttulo4Char"/>
             </w:rPr>
             <w:t>Índice</w:t>
           </w:r>
         </w:p>
         <w:p>
           <w:pPr>
-            <w:pStyle w:val="TOC1"/>
+            <w:pStyle w:val="Sumrio1"/>
             <w:tabs>
               <w:tab w:val="left" w:pos="440"/>
               <w:tab w:val="right" w:leader="dot" w:pos="8494"/>
@@ -2004,7 +2004,7 @@
         </w:p>
         <w:p>
           <w:pPr>
-            <w:pStyle w:val="TOC1"/>
+            <w:pStyle w:val="Sumrio1"/>
             <w:tabs>
               <w:tab w:val="left" w:pos="440"/>
               <w:tab w:val="right" w:leader="dot" w:pos="8494"/>
@@ -2090,7 +2090,7 @@
         </w:p>
         <w:p>
           <w:pPr>
-            <w:pStyle w:val="TOC1"/>
+            <w:pStyle w:val="Sumrio1"/>
             <w:tabs>
               <w:tab w:val="left" w:pos="440"/>
               <w:tab w:val="right" w:leader="dot" w:pos="8494"/>
@@ -2176,7 +2176,7 @@
         </w:p>
         <w:p>
           <w:pPr>
-            <w:pStyle w:val="TOC1"/>
+            <w:pStyle w:val="Sumrio1"/>
             <w:tabs>
               <w:tab w:val="left" w:pos="440"/>
               <w:tab w:val="right" w:leader="dot" w:pos="8494"/>
@@ -2262,7 +2262,7 @@
         </w:p>
         <w:p>
           <w:pPr>
-            <w:pStyle w:val="TOC1"/>
+            <w:pStyle w:val="Sumrio1"/>
             <w:tabs>
               <w:tab w:val="left" w:pos="440"/>
               <w:tab w:val="right" w:leader="dot" w:pos="8494"/>
@@ -2348,7 +2348,7 @@
         </w:p>
         <w:p>
           <w:pPr>
-            <w:pStyle w:val="TOC2"/>
+            <w:pStyle w:val="Sumrio2"/>
             <w:tabs>
               <w:tab w:val="left" w:pos="880"/>
               <w:tab w:val="right" w:leader="dot" w:pos="8494"/>
@@ -2434,7 +2434,7 @@
         </w:p>
         <w:p>
           <w:pPr>
-            <w:pStyle w:val="TOC2"/>
+            <w:pStyle w:val="Sumrio2"/>
             <w:tabs>
               <w:tab w:val="left" w:pos="880"/>
               <w:tab w:val="right" w:leader="dot" w:pos="8494"/>
@@ -2520,7 +2520,7 @@
         </w:p>
         <w:p>
           <w:pPr>
-            <w:pStyle w:val="TOC1"/>
+            <w:pStyle w:val="Sumrio1"/>
             <w:tabs>
               <w:tab w:val="left" w:pos="440"/>
               <w:tab w:val="right" w:leader="dot" w:pos="8494"/>
@@ -2606,7 +2606,7 @@
         </w:p>
         <w:p>
           <w:pPr>
-            <w:pStyle w:val="TOC1"/>
+            <w:pStyle w:val="Sumrio1"/>
             <w:tabs>
               <w:tab w:val="left" w:pos="440"/>
               <w:tab w:val="right" w:leader="dot" w:pos="8494"/>
@@ -2692,7 +2692,7 @@
         </w:p>
         <w:p>
           <w:pPr>
-            <w:pStyle w:val="TOC1"/>
+            <w:pStyle w:val="Sumrio1"/>
             <w:tabs>
               <w:tab w:val="left" w:pos="440"/>
               <w:tab w:val="right" w:leader="dot" w:pos="8494"/>
@@ -2778,7 +2778,7 @@
         </w:p>
         <w:p>
           <w:pPr>
-            <w:pStyle w:val="TOC1"/>
+            <w:pStyle w:val="Sumrio1"/>
             <w:tabs>
               <w:tab w:val="left" w:pos="440"/>
               <w:tab w:val="right" w:leader="dot" w:pos="8494"/>
@@ -2804,7 +2804,7 @@
     </w:p>
     <w:p>
       <w:pPr>
-        <w:pStyle w:val="Heading1"/>
+        <w:pStyle w:val="Ttulo1"/>
         <w:numPr>
           <w:ilvl w:val="0"/>
           <w:numId w:val="38"/>
@@ -2813,6 +2813,7 @@
       <w:bookmarkStart w:id="0" w:name="_Toc127542959"/>
       <w:bookmarkStart w:id="1" w:name="_Toc127544126"/>
       <w:r>
+        <w:lastRenderedPageBreak/>
         <w:t>Índice de figuras</w:t>
       </w:r>
       <w:bookmarkEnd w:id="0"/>
@@ -2822,7 +2823,7 @@
     <w:p/>
     <w:p>
       <w:pPr>
-        <w:pStyle w:val="TableofFigures"/>
+        <w:pStyle w:val="ndicedeilustraes"/>
         <w:tabs>
           <w:tab w:val="right" w:leader="dot" w:pos="8494"/>
         </w:tabs>
@@ -2901,7 +2902,7 @@
     </w:p>
     <w:p>
       <w:pPr>
-        <w:pStyle w:val="TableofFigures"/>
+        <w:pStyle w:val="ndicedeilustraes"/>
         <w:tabs>
           <w:tab w:val="right" w:leader="dot" w:pos="8494"/>
         </w:tabs>
@@ -2993,7 +2994,7 @@
     </w:p>
     <w:p>
       <w:pPr>
-        <w:pStyle w:val="Heading1"/>
+        <w:pStyle w:val="Ttulo1"/>
         <w:numPr>
           <w:ilvl w:val="0"/>
           <w:numId w:val="38"/>
@@ -3003,6 +3004,7 @@
       <w:bookmarkStart w:id="3" w:name="_Toc127542960"/>
       <w:bookmarkStart w:id="4" w:name="_Toc127544127"/>
       <w:r>
+        <w:lastRenderedPageBreak/>
         <w:t>Lista de siglas e acrónimos</w:t>
       </w:r>
       <w:bookmarkEnd w:id="2"/>
@@ -3039,31 +3041,13 @@
       <w:r>
         <w:tab/>
       </w:r>
-      <w:proofErr w:type="spellStart"/>
       <w:r>
         <w:rPr>
           <w:i/>
           <w:iCs/>
         </w:rPr>
-        <w:t>Personal</w:t>
-      </w:r>
-      <w:proofErr w:type="spellEnd"/>
-      <w:r>
-        <w:rPr>
-          <w:i/>
-          <w:iCs/>
-        </w:rPr>
-        <w:t xml:space="preserve"> </w:t>
-      </w:r>
-      <w:proofErr w:type="spellStart"/>
-      <w:r>
-        <w:rPr>
-          <w:i/>
-          <w:iCs/>
-        </w:rPr>
-        <w:t>Computer</w:t>
-      </w:r>
-      <w:proofErr w:type="spellEnd"/>
+        <w:t>Personal Computer</w:t>
+      </w:r>
     </w:p>
     <w:p>
       <w:pPr>
@@ -3092,28 +3076,18 @@
         </w:rPr>
         <w:t xml:space="preserve">Bluetooth </w:t>
       </w:r>
-      <w:proofErr w:type="spellStart"/>
       <w:r>
         <w:rPr>
           <w:i/>
         </w:rPr>
-        <w:t>Low</w:t>
-      </w:r>
-      <w:proofErr w:type="spellEnd"/>
-      <w:r>
-        <w:rPr>
-          <w:i/>
-        </w:rPr>
-        <w:t xml:space="preserve"> </w:t>
-      </w:r>
-      <w:proofErr w:type="spellStart"/>
+        <w:t xml:space="preserve">Low </w:t>
+      </w:r>
       <w:r>
         <w:rPr>
           <w:i/>
         </w:rPr>
         <w:t>Energy</w:t>
       </w:r>
-      <w:proofErr w:type="spellEnd"/>
     </w:p>
     <w:p>
       <w:pPr>
@@ -3143,23 +3117,7 @@
           <w:i/>
           <w:iCs/>
         </w:rPr>
-        <w:t xml:space="preserve">Internet </w:t>
-      </w:r>
-      <w:proofErr w:type="spellStart"/>
-      <w:r>
-        <w:rPr>
-          <w:i/>
-          <w:iCs/>
-        </w:rPr>
-        <w:t>Service</w:t>
-      </w:r>
-      <w:proofErr w:type="spellEnd"/>
-      <w:r>
-        <w:rPr>
-          <w:i/>
-          <w:iCs/>
-        </w:rPr>
-        <w:t xml:space="preserve"> Provider</w:t>
+        <w:t>Internet Service Provider</w:t>
       </w:r>
     </w:p>
     <w:p>
@@ -3188,7 +3146,7 @@
     </w:p>
     <w:p>
       <w:pPr>
-        <w:pStyle w:val="Heading1"/>
+        <w:pStyle w:val="Ttulo1"/>
         <w:numPr>
           <w:ilvl w:val="0"/>
           <w:numId w:val="38"/>
@@ -3199,6 +3157,7 @@
       <w:bookmarkStart w:id="7" w:name="_Toc127542961"/>
       <w:bookmarkStart w:id="8" w:name="_Toc127544128"/>
       <w:r>
+        <w:lastRenderedPageBreak/>
         <w:t>Introdução</w:t>
       </w:r>
       <w:bookmarkEnd w:id="5"/>
@@ -3347,7 +3306,7 @@
     </w:p>
     <w:p>
       <w:pPr>
-        <w:pStyle w:val="Heading1"/>
+        <w:pStyle w:val="Ttulo1"/>
         <w:numPr>
           <w:ilvl w:val="0"/>
           <w:numId w:val="38"/>
@@ -3358,6 +3317,7 @@
       <w:bookmarkStart w:id="11" w:name="_Toc127542962"/>
       <w:bookmarkStart w:id="12" w:name="_Toc127544129"/>
       <w:r>
+        <w:lastRenderedPageBreak/>
         <w:t>Contextualização</w:t>
       </w:r>
       <w:r>
@@ -3437,7 +3397,7 @@
                         <w:txbxContent>
                           <w:p>
                             <w:pPr>
-                              <w:pStyle w:val="Caption"/>
+                              <w:pStyle w:val="Legenda"/>
                               <w:jc w:val="center"/>
                               <w:rPr>
                                 <w:noProof/>
@@ -3523,7 +3483,7 @@
                   <w:txbxContent>
                     <w:p>
                       <w:pPr>
-                        <w:pStyle w:val="Caption"/>
+                        <w:pStyle w:val="Legenda"/>
                         <w:jc w:val="center"/>
                         <w:rPr>
                           <w:noProof/>
@@ -3723,12 +3683,10 @@
         <w:t xml:space="preserve">A fase A </w:t>
       </w:r>
       <w:bookmarkStart w:id="17" w:name="_Int_XzF7TfrN"/>
-      <w:proofErr w:type="gramStart"/>
       <w:r>
         <w:t>concentra-se</w:t>
       </w:r>
       <w:bookmarkEnd w:id="17"/>
-      <w:proofErr w:type="gramEnd"/>
       <w:r>
         <w:t xml:space="preserve"> na transmissão </w:t>
       </w:r>
@@ -3822,15 +3780,111 @@
       <w:r>
         <w:t>(</w:t>
       </w:r>
-      <w:proofErr w:type="spellStart"/>
       <w:r>
         <w:rPr>
           <w:i/>
           <w:iCs/>
         </w:rPr>
-        <w:t>Personal</w:t>
-      </w:r>
-      <w:proofErr w:type="spellEnd"/>
+        <w:t>Personal Computer</w:t>
+      </w:r>
+      <w:r>
+        <w:t>)</w:t>
+      </w:r>
+      <w:r>
+        <w:t xml:space="preserve"> </w:t>
+      </w:r>
+      <w:r>
+        <w:t xml:space="preserve">e a </w:t>
+      </w:r>
+      <w:r>
+        <w:t>respetiva placa ESP32</w:t>
+      </w:r>
+      <w:r>
+        <w:t xml:space="preserve">, quer </w:t>
+      </w:r>
+      <w:r>
+        <w:t xml:space="preserve">para a </w:t>
+      </w:r>
+      <w:r>
+        <w:t xml:space="preserve">comunicação </w:t>
+      </w:r>
+      <w:r>
+        <w:t xml:space="preserve">entre </w:t>
+      </w:r>
+      <w:r>
+        <w:t>placas ESP32</w:t>
+      </w:r>
+      <w:r>
+        <w:t>.</w:t>
+      </w:r>
+    </w:p>
+    <w:p>
+      <w:pPr>
+        <w:widowControl/>
+        <w:spacing w:after="160"/>
+        <w:ind w:firstLine="708"/>
+        <w:jc w:val="left"/>
+      </w:pPr>
+      <w:r>
+        <w:t xml:space="preserve">Em adição </w:t>
+      </w:r>
+      <w:r>
+        <w:t xml:space="preserve">à </w:t>
+      </w:r>
+      <w:r>
+        <w:t>conceção</w:t>
+      </w:r>
+      <w:r>
+        <w:t xml:space="preserve"> </w:t>
+      </w:r>
+      <w:r>
+        <w:t xml:space="preserve">dos </w:t>
+      </w:r>
+      <w:r>
+        <w:t xml:space="preserve">formatos das </w:t>
+      </w:r>
+      <w:r>
+        <w:t>tramas</w:t>
+      </w:r>
+      <w:r>
+        <w:t xml:space="preserve">, os protocolos referidos devem </w:t>
+      </w:r>
+      <w:r>
+        <w:t xml:space="preserve">incorporar </w:t>
+      </w:r>
+      <w:r>
+        <w:t>meca</w:t>
+      </w:r>
+      <w:r>
+        <w:t xml:space="preserve">nismos de deteção e correção </w:t>
+      </w:r>
+      <w:r>
+        <w:t>de erros</w:t>
+      </w:r>
+      <w:r>
+        <w:t xml:space="preserve"> e mecanismos inerentes, e se necessário, incluir mecanismos de controlo de fluxo.</w:t>
+      </w:r>
+    </w:p>
+    <w:p>
+      <w:pPr>
+        <w:widowControl/>
+        <w:spacing w:after="160"/>
+        <w:ind w:firstLine="708"/>
+        <w:jc w:val="left"/>
+      </w:pPr>
+      <w:r>
+        <w:t xml:space="preserve">Para além do estabelecimento de diversos protocolos, é oportuno </w:t>
+      </w:r>
+      <w:r>
+        <w:t xml:space="preserve">o desenvolvimento de mecanismos de codificação e descodificação dos </w:t>
+      </w:r>
+      <w:r>
+        <w:rPr>
+          <w:i/>
+          <w:iCs/>
+        </w:rPr>
+        <w:t>bits</w:t>
+      </w:r>
       <w:r>
         <w:rPr>
           <w:i/>
@@ -3838,105 +3892,32 @@
         </w:rPr>
         <w:t xml:space="preserve"> </w:t>
       </w:r>
-      <w:proofErr w:type="spellStart"/>
-      <w:r>
-        <w:rPr>
-          <w:i/>
-          <w:iCs/>
-        </w:rPr>
-        <w:t>Computer</w:t>
-      </w:r>
-      <w:proofErr w:type="spellEnd"/>
-      <w:r>
-        <w:t>)</w:t>
+      <w:r>
+        <w:t xml:space="preserve">e </w:t>
+      </w:r>
+      <w:r>
+        <w:t xml:space="preserve">de </w:t>
+      </w:r>
+      <w:r>
+        <w:t>mecanismos</w:t>
       </w:r>
       <w:r>
         <w:t xml:space="preserve"> </w:t>
       </w:r>
       <w:r>
-        <w:t xml:space="preserve">e a </w:t>
-      </w:r>
-      <w:r>
-        <w:t>respetiva placa ESP32</w:t>
-      </w:r>
-      <w:r>
-        <w:t xml:space="preserve">, quer </w:t>
-      </w:r>
-      <w:r>
-        <w:t xml:space="preserve">para a </w:t>
-      </w:r>
-      <w:r>
-        <w:t xml:space="preserve">comunicação </w:t>
-      </w:r>
-      <w:r>
-        <w:t xml:space="preserve">entre </w:t>
-      </w:r>
-      <w:r>
-        <w:t>placas ESP32</w:t>
-      </w:r>
-      <w:r>
-        <w:t>.</w:t>
-      </w:r>
-    </w:p>
-    <w:p>
-      <w:pPr>
-        <w:widowControl/>
-        <w:spacing w:after="160"/>
-        <w:ind w:firstLine="708"/>
-        <w:jc w:val="left"/>
-      </w:pPr>
-      <w:r>
-        <w:t xml:space="preserve">Em adição </w:t>
-      </w:r>
-      <w:r>
-        <w:t xml:space="preserve">à </w:t>
-      </w:r>
-      <w:r>
-        <w:t>conceção</w:t>
-      </w:r>
-      <w:r>
-        <w:t xml:space="preserve"> </w:t>
-      </w:r>
-      <w:r>
-        <w:t xml:space="preserve">dos </w:t>
-      </w:r>
-      <w:r>
-        <w:t xml:space="preserve">formatos das </w:t>
-      </w:r>
-      <w:r>
-        <w:t>tramas</w:t>
-      </w:r>
-      <w:r>
-        <w:t xml:space="preserve">, os protocolos referidos devem </w:t>
-      </w:r>
-      <w:r>
-        <w:t xml:space="preserve">incorporar </w:t>
-      </w:r>
-      <w:r>
-        <w:t>meca</w:t>
-      </w:r>
-      <w:r>
-        <w:t xml:space="preserve">nismos de deteção e correção </w:t>
-      </w:r>
-      <w:r>
-        <w:t>de erros</w:t>
-      </w:r>
-      <w:r>
-        <w:t xml:space="preserve"> e mecanismos inerentes, e se necessário, incluir mecanismos de controlo de fluxo.</w:t>
-      </w:r>
-    </w:p>
-    <w:p>
-      <w:pPr>
-        <w:widowControl/>
-        <w:spacing w:after="160"/>
-        <w:ind w:firstLine="708"/>
-        <w:jc w:val="left"/>
-      </w:pPr>
-      <w:r>
-        <w:t xml:space="preserve">Para além do estabelecimento de diversos protocolos, é oportuno </w:t>
-      </w:r>
-      <w:r>
-        <w:t xml:space="preserve">o desenvolvimento de mecanismos de codificação e descodificação dos </w:t>
+        <w:t xml:space="preserve">responsáveis </w:t>
+      </w:r>
+      <w:r>
+        <w:t>pela sincron</w:t>
+      </w:r>
+      <w:r>
+        <w:t xml:space="preserve">ização </w:t>
+      </w:r>
+      <w:r>
+        <w:t xml:space="preserve">do </w:t>
+      </w:r>
+      <w:r>
+        <w:t xml:space="preserve">fluxo de </w:t>
       </w:r>
       <w:r>
         <w:rPr>
@@ -3946,47 +3927,6 @@
         <w:t>bits</w:t>
       </w:r>
       <w:r>
-        <w:rPr>
-          <w:i/>
-          <w:iCs/>
-        </w:rPr>
-        <w:t xml:space="preserve"> </w:t>
-      </w:r>
-      <w:r>
-        <w:t xml:space="preserve">e </w:t>
-      </w:r>
-      <w:r>
-        <w:t xml:space="preserve">de </w:t>
-      </w:r>
-      <w:r>
-        <w:t>mecanismos</w:t>
-      </w:r>
-      <w:r>
-        <w:t xml:space="preserve"> </w:t>
-      </w:r>
-      <w:r>
-        <w:t xml:space="preserve">responsáveis </w:t>
-      </w:r>
-      <w:r>
-        <w:t>pela sincron</w:t>
-      </w:r>
-      <w:r>
-        <w:t xml:space="preserve">ização </w:t>
-      </w:r>
-      <w:r>
-        <w:t xml:space="preserve">do </w:t>
-      </w:r>
-      <w:r>
-        <w:t xml:space="preserve">fluxo de </w:t>
-      </w:r>
-      <w:r>
-        <w:rPr>
-          <w:i/>
-          <w:iCs/>
-        </w:rPr>
-        <w:t>bits</w:t>
-      </w:r>
-      <w:r>
         <w:t xml:space="preserve"> entre </w:t>
       </w:r>
       <w:r>
@@ -4056,7 +3996,7 @@
     </w:p>
     <w:p>
       <w:pPr>
-        <w:pStyle w:val="Heading1"/>
+        <w:pStyle w:val="Ttulo1"/>
         <w:numPr>
           <w:ilvl w:val="0"/>
           <w:numId w:val="38"/>
@@ -4064,6 +4004,7 @@
       </w:pPr>
       <w:bookmarkStart w:id="21" w:name="_Toc127544130"/>
       <w:r>
+        <w:lastRenderedPageBreak/>
         <w:t>Ferramentas</w:t>
       </w:r>
       <w:bookmarkEnd w:id="21"/>
@@ -4129,7 +4070,7 @@
     </w:p>
     <w:p>
       <w:pPr>
-        <w:pStyle w:val="Heading2"/>
+        <w:pStyle w:val="Ttulo2"/>
         <w:rPr>
           <w:rFonts w:eastAsiaTheme="minorEastAsia"/>
           <w:color w:val="000000"/>
@@ -4189,14 +4130,14 @@
     <w:p/>
     <w:tbl>
       <w:tblPr>
-        <w:tblStyle w:val="TableGrid"/>
-        <w:tblW w:w="8791" w:type="dxa"/>
+        <w:tblStyle w:val="Tabelacomgrade"/>
+        <w:tblW w:w="9493" w:type="dxa"/>
         <w:tblLook w:val="04A0" w:firstRow="1" w:lastRow="0" w:firstColumn="1" w:lastColumn="0" w:noHBand="0" w:noVBand="1"/>
       </w:tblPr>
       <w:tblGrid>
         <w:gridCol w:w="2930"/>
-        <w:gridCol w:w="2930"/>
-        <w:gridCol w:w="2931"/>
+        <w:gridCol w:w="2594"/>
+        <w:gridCol w:w="3969"/>
       </w:tblGrid>
       <w:tr>
         <w:trPr>
@@ -4228,7 +4169,7 @@
         </w:tc>
         <w:tc>
           <w:tcPr>
-            <w:tcW w:w="2930" w:type="dxa"/>
+            <w:tcW w:w="2594" w:type="dxa"/>
             <w:shd w:val="clear" w:color="auto" w:fill="B4C6E7" w:themeFill="accent1" w:themeFillTint="66"/>
           </w:tcPr>
           <w:p>
@@ -4252,7 +4193,7 @@
         </w:tc>
         <w:tc>
           <w:tcPr>
-            <w:tcW w:w="2931" w:type="dxa"/>
+            <w:tcW w:w="3969" w:type="dxa"/>
             <w:shd w:val="clear" w:color="auto" w:fill="B4C6E7" w:themeFill="accent1" w:themeFillTint="66"/>
           </w:tcPr>
           <w:p>
@@ -4277,7 +4218,7 @@
       </w:tr>
       <w:tr>
         <w:trPr>
-          <w:trHeight w:val="1508"/>
+          <w:trHeight w:val="1919"/>
         </w:trPr>
         <w:tc>
           <w:tcPr>
@@ -4297,13 +4238,13 @@
                 <w:noProof/>
               </w:rPr>
               <w:drawing>
-                <wp:anchor distT="0" distB="0" distL="114300" distR="114300" simplePos="0" relativeHeight="251658246" behindDoc="0" locked="0" layoutInCell="1" allowOverlap="1" wp14:anchorId="14614087" wp14:editId="71F54A50">
+                <wp:anchor distT="0" distB="0" distL="114300" distR="114300" simplePos="0" relativeHeight="251658246" behindDoc="0" locked="0" layoutInCell="1" allowOverlap="1" wp14:anchorId="14614087" wp14:editId="2E66A8FC">
                   <wp:simplePos x="0" y="0"/>
                   <wp:positionH relativeFrom="column">
                     <wp:posOffset>334010</wp:posOffset>
                   </wp:positionH>
                   <wp:positionV relativeFrom="paragraph">
-                    <wp:posOffset>104140</wp:posOffset>
+                    <wp:posOffset>190404</wp:posOffset>
                   </wp:positionV>
                   <wp:extent cx="986323" cy="819150"/>
                   <wp:effectExtent l="0" t="0" r="4445" b="0"/>
@@ -4373,7 +4314,7 @@
         </w:tc>
         <w:tc>
           <w:tcPr>
-            <w:tcW w:w="2930" w:type="dxa"/>
+            <w:tcW w:w="2594" w:type="dxa"/>
           </w:tcPr>
           <w:p>
             <w:pPr>
@@ -4389,22 +4330,226 @@
               <w:jc w:val="center"/>
             </w:pPr>
             <w:r>
-              <w:t>ESP32-DevKitC-32D</w:t>
+              <w:rPr>
+                <w:noProof/>
+              </w:rPr>
+              <mc:AlternateContent>
+                <mc:Choice Requires="wps">
+                  <w:drawing>
+                    <wp:anchor distT="45720" distB="45720" distL="114300" distR="114300" simplePos="0" relativeHeight="251660306" behindDoc="1" locked="0" layoutInCell="1" allowOverlap="1" wp14:anchorId="1928E6C5" wp14:editId="4120929C">
+                      <wp:simplePos x="0" y="0"/>
+                      <wp:positionH relativeFrom="column">
+                        <wp:posOffset>1577975</wp:posOffset>
+                      </wp:positionH>
+                      <wp:positionV relativeFrom="paragraph">
+                        <wp:posOffset>48260</wp:posOffset>
+                      </wp:positionV>
+                      <wp:extent cx="2570480" cy="1000125"/>
+                      <wp:effectExtent l="0" t="0" r="1270" b="9525"/>
+                      <wp:wrapNone/>
+                      <wp:docPr id="217" name="Caixa de Texto 2"/>
+                      <wp:cNvGraphicFramePr>
+                        <a:graphicFrameLocks xmlns:a="http://schemas.openxmlformats.org/drawingml/2006/main"/>
+                      </wp:cNvGraphicFramePr>
+                      <a:graphic xmlns:a="http://schemas.openxmlformats.org/drawingml/2006/main">
+                        <a:graphicData uri="http://schemas.microsoft.com/office/word/2010/wordprocessingShape">
+                          <wps:wsp>
+                            <wps:cNvSpPr txBox="1">
+                              <a:spLocks noChangeArrowheads="1"/>
+                            </wps:cNvSpPr>
+                            <wps:spPr bwMode="auto">
+                              <a:xfrm>
+                                <a:off x="0" y="0"/>
+                                <a:ext cx="2570480" cy="1000125"/>
+                              </a:xfrm>
+                              <a:prstGeom prst="rect">
+                                <a:avLst/>
+                              </a:prstGeom>
+                              <a:solidFill>
+                                <a:srgbClr val="FFFFFF"/>
+                              </a:solidFill>
+                              <a:ln w="9525">
+                                <a:noFill/>
+                                <a:miter lim="800000"/>
+                                <a:headEnd/>
+                                <a:tailEnd/>
+                              </a:ln>
+                            </wps:spPr>
+                            <wps:txbx>
+                              <w:txbxContent>
+                                <w:p>
+                                  <w:pPr>
+                                    <w:widowControl/>
+                                    <w:spacing w:after="160"/>
+                                    <w:jc w:val="center"/>
+                                  </w:pPr>
+                                  <w:r>
+                                    <w:t>2</w:t>
+                                  </w:r>
+                                  <w:r>
+                                    <w:t xml:space="preserve"> </w:t>
+                                  </w:r>
+                                  <w:r>
+                                    <w:t>placas: uma para a implementação do sistema sensor e outra para o gateway BLE/Wi-Fi</w:t>
+                                  </w:r>
+                                </w:p>
+                                <w:p/>
+                              </w:txbxContent>
+                            </wps:txbx>
+                            <wps:bodyPr rot="0" vert="horz" wrap="square" lIns="91440" tIns="45720" rIns="91440" bIns="45720" anchor="t" anchorCtr="0">
+                              <a:noAutofit/>
+                            </wps:bodyPr>
+                          </wps:wsp>
+                        </a:graphicData>
+                      </a:graphic>
+                      <wp14:sizeRelH relativeFrom="margin">
+                        <wp14:pctWidth>0</wp14:pctWidth>
+                      </wp14:sizeRelH>
+                      <wp14:sizeRelV relativeFrom="margin">
+                        <wp14:pctHeight>0</wp14:pctHeight>
+                      </wp14:sizeRelV>
+                    </wp:anchor>
+                  </w:drawing>
+                </mc:Choice>
+                <mc:Fallback>
+                  <w:pict>
+                    <v:shape w14:anchorId="1928E6C5" id="Caixa de Texto 2" o:spid="_x0000_s1032" type="#_x0000_t202" style="position:absolute;left:0;text-align:left;margin-left:124.25pt;margin-top:3.8pt;width:202.4pt;height:78.75pt;z-index:-251656174;visibility:visible;mso-wrap-style:square;mso-width-percent:0;mso-height-percent:0;mso-wrap-distance-left:9pt;mso-wrap-distance-top:3.6pt;mso-wrap-distance-right:9pt;mso-wrap-distance-bottom:3.6pt;mso-position-horizontal:absolute;mso-position-horizontal-relative:text;mso-position-vertical:absolute;mso-position-vertical-relative:text;mso-width-percent:0;mso-height-percent:0;mso-width-relative:margin;mso-height-relative:margin;v-text-anchor:top" o:gfxdata="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" stroked="f">
+                      <v:textbox>
+                        <w:txbxContent>
+                          <w:p>
+                            <w:pPr>
+                              <w:widowControl/>
+                              <w:spacing w:after="160"/>
+                              <w:jc w:val="center"/>
+                            </w:pPr>
+                            <w:r>
+                              <w:t>2</w:t>
+                            </w:r>
+                            <w:r>
+                              <w:t xml:space="preserve"> </w:t>
+                            </w:r>
+                            <w:r>
+                              <w:t>placas: uma para a implementação do sistema sensor e outra para o gateway BLE/Wi-Fi</w:t>
+                            </w:r>
+                          </w:p>
+                          <w:p/>
+                        </w:txbxContent>
+                      </v:textbox>
+                    </v:shape>
+                  </w:pict>
+                </mc:Fallback>
+              </mc:AlternateContent>
+            </w:r>
+            <w:r>
+              <w:rPr>
+                <w:noProof/>
+              </w:rPr>
+              <mc:AlternateContent>
+                <mc:Choice Requires="wps">
+                  <w:drawing>
+                    <wp:anchor distT="45720" distB="45720" distL="114300" distR="114300" simplePos="0" relativeHeight="251686930" behindDoc="1" locked="0" layoutInCell="1" allowOverlap="1" wp14:anchorId="3686F9FC" wp14:editId="4030CCF8">
+                      <wp:simplePos x="0" y="0"/>
+                      <wp:positionH relativeFrom="column">
+                        <wp:posOffset>-27940</wp:posOffset>
+                      </wp:positionH>
+                      <wp:positionV relativeFrom="paragraph">
+                        <wp:posOffset>81712</wp:posOffset>
+                      </wp:positionV>
+                      <wp:extent cx="1578634" cy="800100"/>
+                      <wp:effectExtent l="0" t="0" r="2540" b="0"/>
+                      <wp:wrapNone/>
+                      <wp:docPr id="33" name="Caixa de Texto 2"/>
+                      <wp:cNvGraphicFramePr>
+                        <a:graphicFrameLocks xmlns:a="http://schemas.openxmlformats.org/drawingml/2006/main"/>
+                      </wp:cNvGraphicFramePr>
+                      <a:graphic xmlns:a="http://schemas.openxmlformats.org/drawingml/2006/main">
+                        <a:graphicData uri="http://schemas.microsoft.com/office/word/2010/wordprocessingShape">
+                          <wps:wsp>
+                            <wps:cNvSpPr txBox="1">
+                              <a:spLocks noChangeArrowheads="1"/>
+                            </wps:cNvSpPr>
+                            <wps:spPr bwMode="auto">
+                              <a:xfrm>
+                                <a:off x="0" y="0"/>
+                                <a:ext cx="1578634" cy="800100"/>
+                              </a:xfrm>
+                              <a:prstGeom prst="rect">
+                                <a:avLst/>
+                              </a:prstGeom>
+                              <a:solidFill>
+                                <a:srgbClr val="FFFFFF"/>
+                              </a:solidFill>
+                              <a:ln w="9525">
+                                <a:noFill/>
+                                <a:miter lim="800000"/>
+                                <a:headEnd/>
+                                <a:tailEnd/>
+                              </a:ln>
+                            </wps:spPr>
+                            <wps:txbx>
+                              <w:txbxContent>
+                                <w:p>
+                                  <w:pPr>
+                                    <w:widowControl/>
+                                    <w:spacing w:after="160"/>
+                                    <w:jc w:val="center"/>
+                                  </w:pPr>
+                                  <w:r>
+                                    <w:t>ESP32-DevKitC-32D</w:t>
+                                  </w:r>
+                                </w:p>
+                                <w:p/>
+                              </w:txbxContent>
+                            </wps:txbx>
+                            <wps:bodyPr rot="0" vert="horz" wrap="square" lIns="91440" tIns="45720" rIns="91440" bIns="45720" anchor="t" anchorCtr="0">
+                              <a:noAutofit/>
+                            </wps:bodyPr>
+                          </wps:wsp>
+                        </a:graphicData>
+                      </a:graphic>
+                      <wp14:sizeRelH relativeFrom="margin">
+                        <wp14:pctWidth>0</wp14:pctWidth>
+                      </wp14:sizeRelH>
+                      <wp14:sizeRelV relativeFrom="margin">
+                        <wp14:pctHeight>0</wp14:pctHeight>
+                      </wp14:sizeRelV>
+                    </wp:anchor>
+                  </w:drawing>
+                </mc:Choice>
+                <mc:Fallback>
+                  <w:pict>
+                    <v:shape w14:anchorId="3686F9FC" id="_x0000_s1033" type="#_x0000_t202" style="position:absolute;left:0;text-align:left;margin-left:-2.2pt;margin-top:6.45pt;width:124.3pt;height:63pt;z-index:-251629550;visibility:visible;mso-wrap-style:square;mso-width-percent:0;mso-height-percent:0;mso-wrap-distance-left:9pt;mso-wrap-distance-top:3.6pt;mso-wrap-distance-right:9pt;mso-wrap-distance-bottom:3.6pt;mso-position-horizontal:absolute;mso-position-horizontal-relative:text;mso-position-vertical:absolute;mso-position-vertical-relative:text;mso-width-percent:0;mso-height-percent:0;mso-width-relative:margin;mso-height-relative:margin;v-text-anchor:top" o:gfxdata="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" stroked="f">
+                      <v:textbox>
+                        <w:txbxContent>
+                          <w:p>
+                            <w:pPr>
+                              <w:widowControl/>
+                              <w:spacing w:after="160"/>
+                              <w:jc w:val="center"/>
+                            </w:pPr>
+                            <w:r>
+                              <w:t>ESP32-DevKitC-32D</w:t>
+                            </w:r>
+                          </w:p>
+                          <w:p/>
+                        </w:txbxContent>
+                      </v:textbox>
+                    </v:shape>
+                  </w:pict>
+                </mc:Fallback>
+              </mc:AlternateContent>
             </w:r>
           </w:p>
         </w:tc>
         <w:tc>
           <w:tcPr>
-            <w:tcW w:w="2931" w:type="dxa"/>
+            <w:tcW w:w="3969" w:type="dxa"/>
           </w:tcPr>
           <w:p>
             <w:pPr>
               <w:widowControl/>
               <w:spacing w:after="160" w:line="259" w:lineRule="auto"/>
             </w:pPr>
-            <w:r>
-              <w:t>2 placas: uma para a implementação do sistema sensor e outra para o gateway BLE/Wi-Fi</w:t>
-            </w:r>
           </w:p>
         </w:tc>
       </w:tr>
@@ -4500,7 +4645,7 @@
         </w:tc>
         <w:tc>
           <w:tcPr>
-            <w:tcW w:w="2930" w:type="dxa"/>
+            <w:tcW w:w="2594" w:type="dxa"/>
           </w:tcPr>
           <w:p>
             <w:pPr>
@@ -4525,7 +4670,7 @@
         </w:tc>
         <w:tc>
           <w:tcPr>
-            <w:tcW w:w="2931" w:type="dxa"/>
+            <w:tcW w:w="3969" w:type="dxa"/>
           </w:tcPr>
           <w:p>
             <w:pPr>
@@ -4533,25 +4678,103 @@
               <w:spacing w:after="160" w:line="259" w:lineRule="auto"/>
             </w:pPr>
             <w:r>
-              <w:t>Cabos</w:t>
-            </w:r>
-            <w:r>
-              <w:t xml:space="preserve"> </w:t>
-            </w:r>
-            <w:r>
-              <w:t>responsáveis</w:t>
-            </w:r>
-            <w:r>
-              <w:t xml:space="preserve"> </w:t>
-            </w:r>
-            <w:r>
-              <w:t xml:space="preserve">pela conexão </w:t>
-            </w:r>
-            <w:r>
-              <w:t xml:space="preserve">entre o PC e a placa ESP32 </w:t>
-            </w:r>
-            <w:r>
-              <w:t xml:space="preserve"> </w:t>
+              <w:rPr>
+                <w:noProof/>
+              </w:rPr>
+              <mc:AlternateContent>
+                <mc:Choice Requires="wps">
+                  <w:drawing>
+                    <wp:anchor distT="45720" distB="45720" distL="114300" distR="114300" simplePos="0" relativeHeight="251662354" behindDoc="1" locked="0" layoutInCell="1" allowOverlap="1" wp14:anchorId="5EAAB2BC" wp14:editId="51617DF3">
+                      <wp:simplePos x="0" y="0"/>
+                      <wp:positionH relativeFrom="column">
+                        <wp:posOffset>49159</wp:posOffset>
+                      </wp:positionH>
+                      <wp:positionV relativeFrom="paragraph">
+                        <wp:posOffset>253365</wp:posOffset>
+                      </wp:positionV>
+                      <wp:extent cx="2409825" cy="800100"/>
+                      <wp:effectExtent l="0" t="0" r="9525" b="0"/>
+                      <wp:wrapNone/>
+                      <wp:docPr id="4" name="Caixa de Texto 2"/>
+                      <wp:cNvGraphicFramePr>
+                        <a:graphicFrameLocks xmlns:a="http://schemas.openxmlformats.org/drawingml/2006/main"/>
+                      </wp:cNvGraphicFramePr>
+                      <a:graphic xmlns:a="http://schemas.openxmlformats.org/drawingml/2006/main">
+                        <a:graphicData uri="http://schemas.microsoft.com/office/word/2010/wordprocessingShape">
+                          <wps:wsp>
+                            <wps:cNvSpPr txBox="1">
+                              <a:spLocks noChangeArrowheads="1"/>
+                            </wps:cNvSpPr>
+                            <wps:spPr bwMode="auto">
+                              <a:xfrm>
+                                <a:off x="0" y="0"/>
+                                <a:ext cx="2409825" cy="800100"/>
+                              </a:xfrm>
+                              <a:prstGeom prst="rect">
+                                <a:avLst/>
+                              </a:prstGeom>
+                              <a:solidFill>
+                                <a:srgbClr val="FFFFFF"/>
+                              </a:solidFill>
+                              <a:ln w="9525">
+                                <a:noFill/>
+                                <a:miter lim="800000"/>
+                                <a:headEnd/>
+                                <a:tailEnd/>
+                              </a:ln>
+                            </wps:spPr>
+                            <wps:txbx>
+                              <w:txbxContent>
+                                <w:p>
+                                  <w:pPr>
+                                    <w:widowControl/>
+                                    <w:spacing w:after="160"/>
+                                    <w:jc w:val="center"/>
+                                  </w:pPr>
+                                  <w:r>
+                                    <w:t>Cabos responsáveis pela conexão entre o PC e a placa ESP32</w:t>
+                                  </w:r>
+                                </w:p>
+                                <w:p/>
+                              </w:txbxContent>
+                            </wps:txbx>
+                            <wps:bodyPr rot="0" vert="horz" wrap="square" lIns="91440" tIns="45720" rIns="91440" bIns="45720" anchor="t" anchorCtr="0">
+                              <a:noAutofit/>
+                            </wps:bodyPr>
+                          </wps:wsp>
+                        </a:graphicData>
+                      </a:graphic>
+                      <wp14:sizeRelH relativeFrom="margin">
+                        <wp14:pctWidth>0</wp14:pctWidth>
+                      </wp14:sizeRelH>
+                      <wp14:sizeRelV relativeFrom="margin">
+                        <wp14:pctHeight>0</wp14:pctHeight>
+                      </wp14:sizeRelV>
+                    </wp:anchor>
+                  </w:drawing>
+                </mc:Choice>
+                <mc:Fallback>
+                  <w:pict>
+                    <v:shape w14:anchorId="5EAAB2BC" id="_x0000_s1034" type="#_x0000_t202" style="position:absolute;left:0;text-align:left;margin-left:3.85pt;margin-top:19.95pt;width:189.75pt;height:63pt;z-index:-251654126;visibility:visible;mso-wrap-style:square;mso-width-percent:0;mso-height-percent:0;mso-wrap-distance-left:9pt;mso-wrap-distance-top:3.6pt;mso-wrap-distance-right:9pt;mso-wrap-distance-bottom:3.6pt;mso-position-horizontal:absolute;mso-position-horizontal-relative:text;mso-position-vertical:absolute;mso-position-vertical-relative:text;mso-width-percent:0;mso-height-percent:0;mso-width-relative:margin;mso-height-relative:margin;v-text-anchor:top" o:gfxdata="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" stroked="f">
+                      <v:textbox>
+                        <w:txbxContent>
+                          <w:p>
+                            <w:pPr>
+                              <w:widowControl/>
+                              <w:spacing w:after="160"/>
+                              <w:jc w:val="center"/>
+                            </w:pPr>
+                            <w:r>
+                              <w:t>Cabos responsáveis pela conexão entre o PC e a placa ESP32</w:t>
+                            </w:r>
+                          </w:p>
+                          <w:p/>
+                        </w:txbxContent>
+                      </v:textbox>
+                    </v:shape>
+                  </w:pict>
+                </mc:Fallback>
+              </mc:AlternateContent>
             </w:r>
           </w:p>
         </w:tc>
@@ -4654,7 +4877,7 @@
         </w:tc>
         <w:tc>
           <w:tcPr>
-            <w:tcW w:w="2930" w:type="dxa"/>
+            <w:tcW w:w="2594" w:type="dxa"/>
           </w:tcPr>
           <w:p>
             <w:pPr>
@@ -4676,7 +4899,7 @@
         </w:tc>
         <w:tc>
           <w:tcPr>
-            <w:tcW w:w="2931" w:type="dxa"/>
+            <w:tcW w:w="3969" w:type="dxa"/>
           </w:tcPr>
           <w:p>
             <w:pPr>
@@ -4684,7 +4907,103 @@
               <w:spacing w:after="160" w:line="259" w:lineRule="auto"/>
             </w:pPr>
             <w:r>
-              <w:t>Fios responsáveis pela conexão dos componentes necessários</w:t>
+              <w:rPr>
+                <w:noProof/>
+              </w:rPr>
+              <mc:AlternateContent>
+                <mc:Choice Requires="wps">
+                  <w:drawing>
+                    <wp:anchor distT="45720" distB="45720" distL="114300" distR="114300" simplePos="0" relativeHeight="251664402" behindDoc="1" locked="0" layoutInCell="1" allowOverlap="1" wp14:anchorId="57CC8A22" wp14:editId="26A71BB2">
+                      <wp:simplePos x="0" y="0"/>
+                      <wp:positionH relativeFrom="column">
+                        <wp:posOffset>43551</wp:posOffset>
+                      </wp:positionH>
+                      <wp:positionV relativeFrom="paragraph">
+                        <wp:posOffset>208280</wp:posOffset>
+                      </wp:positionV>
+                      <wp:extent cx="2333625" cy="800100"/>
+                      <wp:effectExtent l="0" t="0" r="9525" b="0"/>
+                      <wp:wrapNone/>
+                      <wp:docPr id="12" name="Caixa de Texto 2"/>
+                      <wp:cNvGraphicFramePr>
+                        <a:graphicFrameLocks xmlns:a="http://schemas.openxmlformats.org/drawingml/2006/main"/>
+                      </wp:cNvGraphicFramePr>
+                      <a:graphic xmlns:a="http://schemas.openxmlformats.org/drawingml/2006/main">
+                        <a:graphicData uri="http://schemas.microsoft.com/office/word/2010/wordprocessingShape">
+                          <wps:wsp>
+                            <wps:cNvSpPr txBox="1">
+                              <a:spLocks noChangeArrowheads="1"/>
+                            </wps:cNvSpPr>
+                            <wps:spPr bwMode="auto">
+                              <a:xfrm>
+                                <a:off x="0" y="0"/>
+                                <a:ext cx="2333625" cy="800100"/>
+                              </a:xfrm>
+                              <a:prstGeom prst="rect">
+                                <a:avLst/>
+                              </a:prstGeom>
+                              <a:solidFill>
+                                <a:srgbClr val="FFFFFF"/>
+                              </a:solidFill>
+                              <a:ln w="9525">
+                                <a:noFill/>
+                                <a:miter lim="800000"/>
+                                <a:headEnd/>
+                                <a:tailEnd/>
+                              </a:ln>
+                            </wps:spPr>
+                            <wps:txbx>
+                              <w:txbxContent>
+                                <w:p>
+                                  <w:pPr>
+                                    <w:widowControl/>
+                                    <w:spacing w:after="160"/>
+                                    <w:jc w:val="center"/>
+                                  </w:pPr>
+                                  <w:r>
+                                    <w:t>Fios responsáveis pela conexão dos componentes necessários</w:t>
+                                  </w:r>
+                                </w:p>
+                                <w:p/>
+                              </w:txbxContent>
+                            </wps:txbx>
+                            <wps:bodyPr rot="0" vert="horz" wrap="square" lIns="91440" tIns="45720" rIns="91440" bIns="45720" anchor="t" anchorCtr="0">
+                              <a:noAutofit/>
+                            </wps:bodyPr>
+                          </wps:wsp>
+                        </a:graphicData>
+                      </a:graphic>
+                      <wp14:sizeRelH relativeFrom="margin">
+                        <wp14:pctWidth>0</wp14:pctWidth>
+                      </wp14:sizeRelH>
+                      <wp14:sizeRelV relativeFrom="margin">
+                        <wp14:pctHeight>0</wp14:pctHeight>
+                      </wp14:sizeRelV>
+                    </wp:anchor>
+                  </w:drawing>
+                </mc:Choice>
+                <mc:Fallback>
+                  <w:pict>
+                    <v:shape w14:anchorId="57CC8A22" id="_x0000_s1035" type="#_x0000_t202" style="position:absolute;left:0;text-align:left;margin-left:3.45pt;margin-top:16.4pt;width:183.75pt;height:63pt;z-index:-251652078;visibility:visible;mso-wrap-style:square;mso-width-percent:0;mso-height-percent:0;mso-wrap-distance-left:9pt;mso-wrap-distance-top:3.6pt;mso-wrap-distance-right:9pt;mso-wrap-distance-bottom:3.6pt;mso-position-horizontal:absolute;mso-position-horizontal-relative:text;mso-position-vertical:absolute;mso-position-vertical-relative:text;mso-width-percent:0;mso-height-percent:0;mso-width-relative:margin;mso-height-relative:margin;v-text-anchor:top" o:gfxdata="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" stroked="f">
+                      <v:textbox>
+                        <w:txbxContent>
+                          <w:p>
+                            <w:pPr>
+                              <w:widowControl/>
+                              <w:spacing w:after="160"/>
+                              <w:jc w:val="center"/>
+                            </w:pPr>
+                            <w:r>
+                              <w:t>Fios responsáveis pela conexão dos componentes necessários</w:t>
+                            </w:r>
+                          </w:p>
+                          <w:p/>
+                        </w:txbxContent>
+                      </v:textbox>
+                    </v:shape>
+                  </w:pict>
+                </mc:Fallback>
+              </mc:AlternateContent>
             </w:r>
           </w:p>
         </w:tc>
@@ -4787,7 +5106,7 @@
         </w:tc>
         <w:tc>
           <w:tcPr>
-            <w:tcW w:w="2930" w:type="dxa"/>
+            <w:tcW w:w="2594" w:type="dxa"/>
           </w:tcPr>
           <w:p>
             <w:pPr>
@@ -4809,14 +5128,114 @@
         </w:tc>
         <w:tc>
           <w:tcPr>
-            <w:tcW w:w="2931" w:type="dxa"/>
+            <w:tcW w:w="3969" w:type="dxa"/>
           </w:tcPr>
           <w:p>
             <w:pPr>
               <w:spacing w:after="160" w:line="259" w:lineRule="auto"/>
             </w:pPr>
             <w:r>
-              <w:t>Desenvolvimento do código e relatórios</w:t>
+              <w:rPr>
+                <w:noProof/>
+              </w:rPr>
+              <mc:AlternateContent>
+                <mc:Choice Requires="wps">
+                  <w:drawing>
+                    <wp:anchor distT="45720" distB="45720" distL="114300" distR="114300" simplePos="0" relativeHeight="251666450" behindDoc="1" locked="0" layoutInCell="1" allowOverlap="1" wp14:anchorId="253D6828" wp14:editId="025A5CEE">
+                      <wp:simplePos x="0" y="0"/>
+                      <wp:positionH relativeFrom="column">
+                        <wp:posOffset>98054</wp:posOffset>
+                      </wp:positionH>
+                      <wp:positionV relativeFrom="paragraph">
+                        <wp:posOffset>271780</wp:posOffset>
+                      </wp:positionV>
+                      <wp:extent cx="2360930" cy="800100"/>
+                      <wp:effectExtent l="0" t="0" r="0" b="0"/>
+                      <wp:wrapNone/>
+                      <wp:docPr id="13" name="Caixa de Texto 2"/>
+                      <wp:cNvGraphicFramePr>
+                        <a:graphicFrameLocks xmlns:a="http://schemas.openxmlformats.org/drawingml/2006/main"/>
+                      </wp:cNvGraphicFramePr>
+                      <a:graphic xmlns:a="http://schemas.openxmlformats.org/drawingml/2006/main">
+                        <a:graphicData uri="http://schemas.microsoft.com/office/word/2010/wordprocessingShape">
+                          <wps:wsp>
+                            <wps:cNvSpPr txBox="1">
+                              <a:spLocks noChangeArrowheads="1"/>
+                            </wps:cNvSpPr>
+                            <wps:spPr bwMode="auto">
+                              <a:xfrm>
+                                <a:off x="0" y="0"/>
+                                <a:ext cx="2360930" cy="800100"/>
+                              </a:xfrm>
+                              <a:prstGeom prst="rect">
+                                <a:avLst/>
+                              </a:prstGeom>
+                              <a:solidFill>
+                                <a:srgbClr val="FFFFFF"/>
+                              </a:solidFill>
+                              <a:ln w="9525">
+                                <a:noFill/>
+                                <a:miter lim="800000"/>
+                                <a:headEnd/>
+                                <a:tailEnd/>
+                              </a:ln>
+                            </wps:spPr>
+                            <wps:txbx>
+                              <w:txbxContent>
+                                <w:p>
+                                  <w:pPr>
+                                    <w:spacing w:after="160"/>
+                                    <w:jc w:val="center"/>
+                                  </w:pPr>
+                                  <w:r>
+                                    <w:t xml:space="preserve">Desenvolvimento </w:t>
+                                  </w:r>
+                                  <w:r>
+                                    <w:t>do código e relatórios</w:t>
+                                  </w:r>
+                                </w:p>
+                                <w:p/>
+                              </w:txbxContent>
+                            </wps:txbx>
+                            <wps:bodyPr rot="0" vert="horz" wrap="square" lIns="91440" tIns="45720" rIns="91440" bIns="45720" anchor="t" anchorCtr="0">
+                              <a:noAutofit/>
+                            </wps:bodyPr>
+                          </wps:wsp>
+                        </a:graphicData>
+                      </a:graphic>
+                      <wp14:sizeRelH relativeFrom="margin">
+                        <wp14:pctWidth>40000</wp14:pctWidth>
+                      </wp14:sizeRelH>
+                      <wp14:sizeRelV relativeFrom="margin">
+                        <wp14:pctHeight>0</wp14:pctHeight>
+                      </wp14:sizeRelV>
+                    </wp:anchor>
+                  </w:drawing>
+                </mc:Choice>
+                <mc:Fallback>
+                  <w:pict>
+                    <v:shape w14:anchorId="253D6828" id="_x0000_s1036" type="#_x0000_t202" style="position:absolute;left:0;text-align:left;margin-left:7.7pt;margin-top:21.4pt;width:185.9pt;height:63pt;z-index:-251650030;visibility:visible;mso-wrap-style:square;mso-width-percent:400;mso-height-percent:0;mso-wrap-distance-left:9pt;mso-wrap-distance-top:3.6pt;mso-wrap-distance-right:9pt;mso-wrap-distance-bottom:3.6pt;mso-position-horizontal:absolute;mso-position-horizontal-relative:text;mso-position-vertical:absolute;mso-position-vertical-relative:text;mso-width-percent:400;mso-height-percent:0;mso-width-relative:margin;mso-height-relative:margin;v-text-anchor:top" o:gfxdata="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" stroked="f">
+                      <v:textbox>
+                        <w:txbxContent>
+                          <w:p>
+                            <w:pPr>
+                              <w:spacing w:after="160"/>
+                              <w:jc w:val="center"/>
+                            </w:pPr>
+                            <w:r>
+                              <w:t xml:space="preserve">Desenvolvimento </w:t>
+                            </w:r>
+                            <w:r>
+                              <w:t>do código e relatórios</w:t>
+                            </w:r>
+                          </w:p>
+                          <w:p/>
+                        </w:txbxContent>
+                      </v:textbox>
+                    </v:shape>
+                  </w:pict>
+                </mc:Fallback>
+              </mc:AlternateContent>
             </w:r>
           </w:p>
         </w:tc>
@@ -4912,7 +5331,7 @@
         </w:tc>
         <w:tc>
           <w:tcPr>
-            <w:tcW w:w="2930" w:type="dxa"/>
+            <w:tcW w:w="2594" w:type="dxa"/>
           </w:tcPr>
           <w:p>
             <w:pPr>
@@ -4930,19 +5349,17 @@
                 <w:i/>
               </w:rPr>
             </w:pPr>
-            <w:proofErr w:type="spellStart"/>
             <w:r>
               <w:rPr>
                 <w:i/>
               </w:rPr>
               <w:t>Breadboard</w:t>
             </w:r>
-            <w:proofErr w:type="spellEnd"/>
           </w:p>
         </w:tc>
         <w:tc>
           <w:tcPr>
-            <w:tcW w:w="2931" w:type="dxa"/>
+            <w:tcW w:w="3969" w:type="dxa"/>
           </w:tcPr>
           <w:p>
             <w:pPr>
@@ -4951,7 +5368,121 @@
               <w:jc w:val="center"/>
             </w:pPr>
             <w:r>
-              <w:t>Interface de conexão entre os circuitos</w:t>
+              <w:rPr>
+                <w:noProof/>
+              </w:rPr>
+              <mc:AlternateContent>
+                <mc:Choice Requires="wps">
+                  <w:drawing>
+                    <wp:anchor distT="45720" distB="45720" distL="114300" distR="114300" simplePos="0" relativeHeight="251668498" behindDoc="1" locked="0" layoutInCell="1" allowOverlap="1" wp14:anchorId="74DE28ED" wp14:editId="6755471F">
+                      <wp:simplePos x="0" y="0"/>
+                      <wp:positionH relativeFrom="column">
+                        <wp:posOffset>135626</wp:posOffset>
+                      </wp:positionH>
+                      <wp:positionV relativeFrom="paragraph">
+                        <wp:posOffset>240030</wp:posOffset>
+                      </wp:positionV>
+                      <wp:extent cx="2360930" cy="800100"/>
+                      <wp:effectExtent l="0" t="0" r="0" b="0"/>
+                      <wp:wrapNone/>
+                      <wp:docPr id="15" name="Caixa de Texto 2"/>
+                      <wp:cNvGraphicFramePr>
+                        <a:graphicFrameLocks xmlns:a="http://schemas.openxmlformats.org/drawingml/2006/main"/>
+                      </wp:cNvGraphicFramePr>
+                      <a:graphic xmlns:a="http://schemas.openxmlformats.org/drawingml/2006/main">
+                        <a:graphicData uri="http://schemas.microsoft.com/office/word/2010/wordprocessingShape">
+                          <wps:wsp>
+                            <wps:cNvSpPr txBox="1">
+                              <a:spLocks noChangeArrowheads="1"/>
+                            </wps:cNvSpPr>
+                            <wps:spPr bwMode="auto">
+                              <a:xfrm>
+                                <a:off x="0" y="0"/>
+                                <a:ext cx="2360930" cy="800100"/>
+                              </a:xfrm>
+                              <a:prstGeom prst="rect">
+                                <a:avLst/>
+                              </a:prstGeom>
+                              <a:solidFill>
+                                <a:srgbClr val="FFFFFF"/>
+                              </a:solidFill>
+                              <a:ln w="9525">
+                                <a:noFill/>
+                                <a:miter lim="800000"/>
+                                <a:headEnd/>
+                                <a:tailEnd/>
+                              </a:ln>
+                            </wps:spPr>
+                            <wps:txbx>
+                              <w:txbxContent>
+                                <w:p>
+                                  <w:pPr>
+                                    <w:widowControl/>
+                                    <w:spacing w:after="160"/>
+                                    <w:jc w:val="center"/>
+                                  </w:pPr>
+                                  <w:r>
+                                    <w:t xml:space="preserve">Interface </w:t>
+                                  </w:r>
+                                  <w:r>
+                                    <w:t>de conexão entre os</w:t>
+                                  </w:r>
+                                  <w:r>
+                                    <w:t xml:space="preserve"> </w:t>
+                                  </w:r>
+                                  <w:r>
+                                    <w:t>circuitos</w:t>
+                                  </w:r>
+                                </w:p>
+                                <w:p/>
+                              </w:txbxContent>
+                            </wps:txbx>
+                            <wps:bodyPr rot="0" vert="horz" wrap="square" lIns="91440" tIns="45720" rIns="91440" bIns="45720" anchor="t" anchorCtr="0">
+                              <a:noAutofit/>
+                            </wps:bodyPr>
+                          </wps:wsp>
+                        </a:graphicData>
+                      </a:graphic>
+                      <wp14:sizeRelH relativeFrom="margin">
+                        <wp14:pctWidth>40000</wp14:pctWidth>
+                      </wp14:sizeRelH>
+                      <wp14:sizeRelV relativeFrom="margin">
+                        <wp14:pctHeight>0</wp14:pctHeight>
+                      </wp14:sizeRelV>
+                    </wp:anchor>
+                  </w:drawing>
+                </mc:Choice>
+                <mc:Fallback>
+                  <w:pict>
+                    <v:shape w14:anchorId="74DE28ED" id="_x0000_s1037" type="#_x0000_t202" style="position:absolute;left:0;text-align:left;margin-left:10.7pt;margin-top:18.9pt;width:185.9pt;height:63pt;z-index:-251647982;visibility:visible;mso-wrap-style:square;mso-width-percent:400;mso-height-percent:0;mso-wrap-distance-left:9pt;mso-wrap-distance-top:3.6pt;mso-wrap-distance-right:9pt;mso-wrap-distance-bottom:3.6pt;mso-position-horizontal:absolute;mso-position-horizontal-relative:text;mso-position-vertical:absolute;mso-position-vertical-relative:text;mso-width-percent:400;mso-height-percent:0;mso-width-relative:margin;mso-height-relative:margin;v-text-anchor:top" o:gfxdata="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" stroked="f">
+                      <v:textbox>
+                        <w:txbxContent>
+                          <w:p>
+                            <w:pPr>
+                              <w:widowControl/>
+                              <w:spacing w:after="160"/>
+                              <w:jc w:val="center"/>
+                            </w:pPr>
+                            <w:r>
+                              <w:t xml:space="preserve">Interface </w:t>
+                            </w:r>
+                            <w:r>
+                              <w:t>de conexão entre os</w:t>
+                            </w:r>
+                            <w:r>
+                              <w:t xml:space="preserve"> </w:t>
+                            </w:r>
+                            <w:r>
+                              <w:t>circuitos</w:t>
+                            </w:r>
+                          </w:p>
+                          <w:p/>
+                        </w:txbxContent>
+                      </v:textbox>
+                    </v:shape>
+                  </w:pict>
+                </mc:Fallback>
+              </mc:AlternateContent>
             </w:r>
           </w:p>
         </w:tc>
@@ -4976,9 +5507,10 @@
     </w:p>
     <w:p>
       <w:pPr>
-        <w:pStyle w:val="Heading4"/>
-      </w:pPr>
-      <w:r>
+        <w:pStyle w:val="Ttulo4"/>
+      </w:pPr>
+      <w:r>
+        <w:lastRenderedPageBreak/>
         <w:t>5</w:t>
       </w:r>
       <w:r>
@@ -5038,33 +5570,8 @@
           <w:i/>
           <w:iCs/>
         </w:rPr>
-        <w:t xml:space="preserve">Bluetooth </w:t>
-      </w:r>
-      <w:proofErr w:type="spellStart"/>
-      <w:r>
-        <w:rPr>
-          <w:i/>
-          <w:iCs/>
-        </w:rPr>
-        <w:t>Low</w:t>
-      </w:r>
-      <w:proofErr w:type="spellEnd"/>
-      <w:r>
-        <w:rPr>
-          <w:i/>
-          <w:iCs/>
-        </w:rPr>
-        <w:t xml:space="preserve"> </w:t>
-      </w:r>
-      <w:proofErr w:type="spellStart"/>
-      <w:r>
-        <w:rPr>
-          <w:i/>
-          <w:iCs/>
-        </w:rPr>
-        <w:t>Energy</w:t>
-      </w:r>
-      <w:proofErr w:type="spellEnd"/>
+        <w:t>Bluetooth Low Energy</w:t>
+      </w:r>
       <w:r>
         <w:t>)</w:t>
       </w:r>
@@ -5124,7 +5631,7 @@
     </w:p>
     <w:p>
       <w:pPr>
-        <w:pStyle w:val="Caption"/>
+        <w:pStyle w:val="Legenda"/>
         <w:keepNext/>
         <w:jc w:val="center"/>
         <w:rPr>
@@ -5192,13 +5699,13 @@
     </w:p>
     <w:tbl>
       <w:tblPr>
-        <w:tblStyle w:val="TableGrid"/>
-        <w:tblW w:w="0" w:type="auto"/>
+        <w:tblStyle w:val="Tabelacomgrade"/>
+        <w:tblW w:w="8642" w:type="dxa"/>
         <w:tblLook w:val="04A0" w:firstRow="1" w:lastRow="0" w:firstColumn="1" w:lastColumn="0" w:noHBand="0" w:noVBand="1"/>
       </w:tblPr>
       <w:tblGrid>
         <w:gridCol w:w="4247"/>
-        <w:gridCol w:w="4247"/>
+        <w:gridCol w:w="4395"/>
       </w:tblGrid>
       <w:tr>
         <w:tc>
@@ -5227,7 +5734,7 @@
         </w:tc>
         <w:tc>
           <w:tcPr>
-            <w:tcW w:w="4247" w:type="dxa"/>
+            <w:tcW w:w="4395" w:type="dxa"/>
             <w:shd w:val="clear" w:color="auto" w:fill="B4C6E7" w:themeFill="accent1" w:themeFillTint="66"/>
           </w:tcPr>
           <w:p>
@@ -5276,7 +5783,7 @@
         </w:tc>
         <w:tc>
           <w:tcPr>
-            <w:tcW w:w="4247" w:type="dxa"/>
+            <w:tcW w:w="4395" w:type="dxa"/>
             <w:shd w:val="clear" w:color="auto" w:fill="F2F2F2" w:themeFill="background1" w:themeFillShade="F2"/>
           </w:tcPr>
           <w:p>
@@ -5286,15 +5793,7 @@
               <w:jc w:val="center"/>
             </w:pPr>
             <w:r>
-              <w:t xml:space="preserve">32 </w:t>
-            </w:r>
-            <w:proofErr w:type="spellStart"/>
-            <w:r>
-              <w:t>Mbits</w:t>
-            </w:r>
-            <w:proofErr w:type="spellEnd"/>
-            <w:r>
-              <w:t>, 3.3 V</w:t>
+              <w:t>32 Mbits, 3.3 V</w:t>
             </w:r>
           </w:p>
         </w:tc>
@@ -5326,7 +5825,7 @@
         </w:tc>
         <w:tc>
           <w:tcPr>
-            <w:tcW w:w="4247" w:type="dxa"/>
+            <w:tcW w:w="4395" w:type="dxa"/>
             <w:shd w:val="clear" w:color="auto" w:fill="F2F2F2" w:themeFill="background1" w:themeFillShade="F2"/>
           </w:tcPr>
           <w:p>
@@ -5357,7 +5856,6 @@
                 <w:iCs/>
               </w:rPr>
             </w:pPr>
-            <w:proofErr w:type="spellStart"/>
             <w:r>
               <w:rPr>
                 <w:i/>
@@ -5365,12 +5863,11 @@
               </w:rPr>
               <w:t>Crystal</w:t>
             </w:r>
-            <w:proofErr w:type="spellEnd"/>
           </w:p>
         </w:tc>
         <w:tc>
           <w:tcPr>
-            <w:tcW w:w="4247" w:type="dxa"/>
+            <w:tcW w:w="4395" w:type="dxa"/>
             <w:shd w:val="clear" w:color="auto" w:fill="F2F2F2" w:themeFill="background1" w:themeFillShade="F2"/>
           </w:tcPr>
           <w:p>
@@ -5423,7 +5920,7 @@
         </w:tc>
         <w:tc>
           <w:tcPr>
-            <w:tcW w:w="4247" w:type="dxa"/>
+            <w:tcW w:w="4395" w:type="dxa"/>
             <w:shd w:val="clear" w:color="auto" w:fill="F2F2F2" w:themeFill="background1" w:themeFillShade="F2"/>
           </w:tcPr>
           <w:p>
@@ -5469,7 +5966,7 @@
         </w:tc>
         <w:tc>
           <w:tcPr>
-            <w:tcW w:w="4247" w:type="dxa"/>
+            <w:tcW w:w="4395" w:type="dxa"/>
             <w:shd w:val="clear" w:color="auto" w:fill="F2F2F2" w:themeFill="background1" w:themeFillShade="F2"/>
           </w:tcPr>
           <w:p>
@@ -5532,68 +6029,27 @@
           <w:i/>
           <w:iCs/>
         </w:rPr>
-        <w:t xml:space="preserve">Internet </w:t>
-      </w:r>
-      <w:proofErr w:type="spellStart"/>
+        <w:t>Internet Service Provider</w:t>
+      </w:r>
+      <w:r>
+        <w:t xml:space="preserve">). </w:t>
+      </w:r>
+    </w:p>
+    <w:p>
+      <w:pPr>
+        <w:widowControl/>
+        <w:spacing w:after="160"/>
+        <w:ind w:firstLine="708"/>
+      </w:pPr>
+      <w:r>
+        <w:t xml:space="preserve">A </w:t>
+      </w:r>
       <w:r>
         <w:rPr>
           <w:i/>
           <w:iCs/>
         </w:rPr>
-        <w:t>Service</w:t>
-      </w:r>
-      <w:proofErr w:type="spellEnd"/>
-      <w:r>
-        <w:rPr>
-          <w:i/>
-          <w:iCs/>
-        </w:rPr>
-        <w:t xml:space="preserve"> Provider</w:t>
-      </w:r>
-      <w:r>
-        <w:t xml:space="preserve">). </w:t>
-      </w:r>
-    </w:p>
-    <w:p>
-      <w:pPr>
-        <w:widowControl/>
-        <w:spacing w:after="160"/>
-        <w:ind w:firstLine="708"/>
-      </w:pPr>
-      <w:r>
-        <w:t xml:space="preserve">A </w:t>
-      </w:r>
-      <w:proofErr w:type="spellStart"/>
-      <w:r>
-        <w:rPr>
-          <w:i/>
-          <w:iCs/>
-        </w:rPr>
-        <w:t>sleep</w:t>
-      </w:r>
-      <w:proofErr w:type="spellEnd"/>
-      <w:r>
-        <w:rPr>
-          <w:i/>
-          <w:iCs/>
-        </w:rPr>
-        <w:t xml:space="preserve"> </w:t>
-      </w:r>
-      <w:proofErr w:type="spellStart"/>
-      <w:r>
-        <w:rPr>
-          <w:i/>
-          <w:iCs/>
-        </w:rPr>
-        <w:t>current</w:t>
-      </w:r>
-      <w:proofErr w:type="spellEnd"/>
-      <w:r>
-        <w:rPr>
-          <w:i/>
-          <w:iCs/>
-        </w:rPr>
-        <w:t xml:space="preserve"> </w:t>
+        <w:t xml:space="preserve">sleep current </w:t>
       </w:r>
       <w:r>
         <w:t xml:space="preserve">(corrente caraterística, quando a placa opera em modo </w:t>
@@ -5638,15 +6094,7 @@
         <w:t>0</w:t>
       </w:r>
       <w:r>
-        <w:t xml:space="preserve"> </w:t>
-      </w:r>
-      <w:proofErr w:type="spellStart"/>
-      <w:r>
-        <w:t>dBm</w:t>
-      </w:r>
-      <w:proofErr w:type="spellEnd"/>
-      <w:r>
-        <w:t xml:space="preserve"> de potência de saída</w:t>
+        <w:t xml:space="preserve"> dBm de potência de saída</w:t>
       </w:r>
       <w:r>
         <w:t xml:space="preserve"> de antena para pro</w:t>
@@ -5667,7 +6115,7 @@
     </w:p>
     <w:p>
       <w:pPr>
-        <w:pStyle w:val="Heading2"/>
+        <w:pStyle w:val="Ttulo2"/>
         <w:numPr>
           <w:ilvl w:val="1"/>
           <w:numId w:val="44"/>
@@ -5678,6 +6126,7 @@
       <w:bookmarkStart w:id="25" w:name="_Toc127542965"/>
       <w:bookmarkStart w:id="26" w:name="_Toc127544132"/>
       <w:r>
+        <w:lastRenderedPageBreak/>
         <w:t>Software</w:t>
       </w:r>
       <w:bookmarkEnd w:id="23"/>
@@ -5711,14 +6160,14 @@
     <w:p/>
     <w:tbl>
       <w:tblPr>
-        <w:tblStyle w:val="TableGrid"/>
-        <w:tblW w:w="8791" w:type="dxa"/>
+        <w:tblStyle w:val="Tabelacomgrade"/>
+        <w:tblW w:w="9493" w:type="dxa"/>
         <w:tblLook w:val="04A0" w:firstRow="1" w:lastRow="0" w:firstColumn="1" w:lastColumn="0" w:noHBand="0" w:noVBand="1"/>
       </w:tblPr>
       <w:tblGrid>
         <w:gridCol w:w="2930"/>
         <w:gridCol w:w="2930"/>
-        <w:gridCol w:w="2931"/>
+        <w:gridCol w:w="3633"/>
       </w:tblGrid>
       <w:tr>
         <w:trPr>
@@ -5774,7 +6223,7 @@
         </w:tc>
         <w:tc>
           <w:tcPr>
-            <w:tcW w:w="2931" w:type="dxa"/>
+            <w:tcW w:w="3633" w:type="dxa"/>
             <w:shd w:val="clear" w:color="auto" w:fill="B4C6E7" w:themeFill="accent1" w:themeFillTint="66"/>
           </w:tcPr>
           <w:p>
@@ -5799,7 +6248,7 @@
       </w:tr>
       <w:tr>
         <w:trPr>
-          <w:trHeight w:val="1442"/>
+          <w:trHeight w:val="1344"/>
         </w:trPr>
         <w:tc>
           <w:tcPr>
@@ -5917,7 +6366,7 @@
         </w:tc>
         <w:tc>
           <w:tcPr>
-            <w:tcW w:w="2931" w:type="dxa"/>
+            <w:tcW w:w="3633" w:type="dxa"/>
           </w:tcPr>
           <w:p>
             <w:pPr>
@@ -5929,7 +6378,115 @@
               </w:rPr>
             </w:pPr>
             <w:r>
-              <w:t>Programação do módulo Arduino</w:t>
+              <w:rPr>
+                <w:noProof/>
+              </w:rPr>
+              <mc:AlternateContent>
+                <mc:Choice Requires="wps">
+                  <w:drawing>
+                    <wp:anchor distT="45720" distB="45720" distL="114300" distR="114300" simplePos="0" relativeHeight="251670546" behindDoc="1" locked="0" layoutInCell="1" allowOverlap="1" wp14:anchorId="1F9495CA" wp14:editId="6A3568E2">
+                      <wp:simplePos x="0" y="0"/>
+                      <wp:positionH relativeFrom="column">
+                        <wp:posOffset>-50644</wp:posOffset>
+                      </wp:positionH>
+                      <wp:positionV relativeFrom="paragraph">
+                        <wp:posOffset>284995</wp:posOffset>
+                      </wp:positionV>
+                      <wp:extent cx="2329132" cy="800100"/>
+                      <wp:effectExtent l="0" t="0" r="0" b="0"/>
+                      <wp:wrapNone/>
+                      <wp:docPr id="21" name="Caixa de Texto 2"/>
+                      <wp:cNvGraphicFramePr>
+                        <a:graphicFrameLocks xmlns:a="http://schemas.openxmlformats.org/drawingml/2006/main"/>
+                      </wp:cNvGraphicFramePr>
+                      <a:graphic xmlns:a="http://schemas.openxmlformats.org/drawingml/2006/main">
+                        <a:graphicData uri="http://schemas.microsoft.com/office/word/2010/wordprocessingShape">
+                          <wps:wsp>
+                            <wps:cNvSpPr txBox="1">
+                              <a:spLocks noChangeArrowheads="1"/>
+                            </wps:cNvSpPr>
+                            <wps:spPr bwMode="auto">
+                              <a:xfrm>
+                                <a:off x="0" y="0"/>
+                                <a:ext cx="2329132" cy="800100"/>
+                              </a:xfrm>
+                              <a:prstGeom prst="rect">
+                                <a:avLst/>
+                              </a:prstGeom>
+                              <a:solidFill>
+                                <a:srgbClr val="FFFFFF"/>
+                              </a:solidFill>
+                              <a:ln w="9525">
+                                <a:noFill/>
+                                <a:miter lim="800000"/>
+                                <a:headEnd/>
+                                <a:tailEnd/>
+                              </a:ln>
+                            </wps:spPr>
+                            <wps:txbx>
+                              <w:txbxContent>
+                                <w:p>
+                                  <w:pPr>
+                                    <w:widowControl/>
+                                    <w:spacing w:after="160"/>
+                                    <w:jc w:val="center"/>
+                                  </w:pPr>
+                                  <w:r>
+                                    <w:t>Programação</w:t>
+                                  </w:r>
+                                  <w:r>
+                                    <w:t xml:space="preserve"> </w:t>
+                                  </w:r>
+                                  <w:r>
+                                    <w:t>do módulo Arduino</w:t>
+                                  </w:r>
+                                </w:p>
+                                <w:p/>
+                              </w:txbxContent>
+                            </wps:txbx>
+                            <wps:bodyPr rot="0" vert="horz" wrap="square" lIns="91440" tIns="45720" rIns="91440" bIns="45720" anchor="t" anchorCtr="0">
+                              <a:noAutofit/>
+                            </wps:bodyPr>
+                          </wps:wsp>
+                        </a:graphicData>
+                      </a:graphic>
+                      <wp14:sizeRelH relativeFrom="margin">
+                        <wp14:pctWidth>0</wp14:pctWidth>
+                      </wp14:sizeRelH>
+                      <wp14:sizeRelV relativeFrom="margin">
+                        <wp14:pctHeight>0</wp14:pctHeight>
+                      </wp14:sizeRelV>
+                    </wp:anchor>
+                  </w:drawing>
+                </mc:Choice>
+                <mc:Fallback>
+                  <w:pict>
+                    <v:shape w14:anchorId="1F9495CA" id="_x0000_s1038" type="#_x0000_t202" style="position:absolute;left:0;text-align:left;margin-left:-4pt;margin-top:22.45pt;width:183.4pt;height:63pt;z-index:-251645934;visibility:visible;mso-wrap-style:square;mso-width-percent:0;mso-height-percent:0;mso-wrap-distance-left:9pt;mso-wrap-distance-top:3.6pt;mso-wrap-distance-right:9pt;mso-wrap-distance-bottom:3.6pt;mso-position-horizontal:absolute;mso-position-horizontal-relative:text;mso-position-vertical:absolute;mso-position-vertical-relative:text;mso-width-percent:0;mso-height-percent:0;mso-width-relative:margin;mso-height-relative:margin;v-text-anchor:top" o:gfxdata="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" stroked="f">
+                      <v:textbox>
+                        <w:txbxContent>
+                          <w:p>
+                            <w:pPr>
+                              <w:widowControl/>
+                              <w:spacing w:after="160"/>
+                              <w:jc w:val="center"/>
+                            </w:pPr>
+                            <w:r>
+                              <w:t>Programação</w:t>
+                            </w:r>
+                            <w:r>
+                              <w:t xml:space="preserve"> </w:t>
+                            </w:r>
+                            <w:r>
+                              <w:t>do módulo Arduino</w:t>
+                            </w:r>
+                          </w:p>
+                          <w:p/>
+                        </w:txbxContent>
+                      </v:textbox>
+                    </v:shape>
+                  </w:pict>
+                </mc:Fallback>
+              </mc:AlternateContent>
             </w:r>
           </w:p>
         </w:tc>
@@ -6035,7 +6592,7 @@
         </w:tc>
         <w:tc>
           <w:tcPr>
-            <w:tcW w:w="2931" w:type="dxa"/>
+            <w:tcW w:w="3633" w:type="dxa"/>
           </w:tcPr>
           <w:p>
             <w:pPr>
@@ -6044,10 +6601,109 @@
               <w:jc w:val="center"/>
             </w:pPr>
             <w:r>
-              <w:t xml:space="preserve">Editor </w:t>
-            </w:r>
-            <w:r>
-              <w:t xml:space="preserve">de texto </w:t>
+              <w:rPr>
+                <w:noProof/>
+              </w:rPr>
+              <mc:AlternateContent>
+                <mc:Choice Requires="wps">
+                  <w:drawing>
+                    <wp:anchor distT="45720" distB="45720" distL="114300" distR="114300" simplePos="0" relativeHeight="251672594" behindDoc="1" locked="0" layoutInCell="1" allowOverlap="1" wp14:anchorId="0303DA81" wp14:editId="12FAF2F1">
+                      <wp:simplePos x="0" y="0"/>
+                      <wp:positionH relativeFrom="column">
+                        <wp:posOffset>21326</wp:posOffset>
+                      </wp:positionH>
+                      <wp:positionV relativeFrom="paragraph">
+                        <wp:posOffset>221615</wp:posOffset>
+                      </wp:positionV>
+                      <wp:extent cx="2360930" cy="800100"/>
+                      <wp:effectExtent l="0" t="0" r="0" b="0"/>
+                      <wp:wrapNone/>
+                      <wp:docPr id="22" name="Caixa de Texto 2"/>
+                      <wp:cNvGraphicFramePr>
+                        <a:graphicFrameLocks xmlns:a="http://schemas.openxmlformats.org/drawingml/2006/main"/>
+                      </wp:cNvGraphicFramePr>
+                      <a:graphic xmlns:a="http://schemas.openxmlformats.org/drawingml/2006/main">
+                        <a:graphicData uri="http://schemas.microsoft.com/office/word/2010/wordprocessingShape">
+                          <wps:wsp>
+                            <wps:cNvSpPr txBox="1">
+                              <a:spLocks noChangeArrowheads="1"/>
+                            </wps:cNvSpPr>
+                            <wps:spPr bwMode="auto">
+                              <a:xfrm>
+                                <a:off x="0" y="0"/>
+                                <a:ext cx="2360930" cy="800100"/>
+                              </a:xfrm>
+                              <a:prstGeom prst="rect">
+                                <a:avLst/>
+                              </a:prstGeom>
+                              <a:solidFill>
+                                <a:srgbClr val="FFFFFF"/>
+                              </a:solidFill>
+                              <a:ln w="9525">
+                                <a:noFill/>
+                                <a:miter lim="800000"/>
+                                <a:headEnd/>
+                                <a:tailEnd/>
+                              </a:ln>
+                            </wps:spPr>
+                            <wps:txbx>
+                              <w:txbxContent>
+                                <w:p>
+                                  <w:pPr>
+                                    <w:widowControl/>
+                                    <w:spacing w:after="160"/>
+                                    <w:jc w:val="center"/>
+                                  </w:pPr>
+                                  <w:r>
+                                    <w:t xml:space="preserve"> </w:t>
+                                  </w:r>
+                                  <w:r>
+                                    <w:t xml:space="preserve">Editor de texto </w:t>
+                                  </w:r>
+                                </w:p>
+                                <w:p/>
+                              </w:txbxContent>
+                            </wps:txbx>
+                            <wps:bodyPr rot="0" vert="horz" wrap="square" lIns="91440" tIns="45720" rIns="91440" bIns="45720" anchor="t" anchorCtr="0">
+                              <a:noAutofit/>
+                            </wps:bodyPr>
+                          </wps:wsp>
+                        </a:graphicData>
+                      </a:graphic>
+                      <wp14:sizeRelH relativeFrom="margin">
+                        <wp14:pctWidth>40000</wp14:pctWidth>
+                      </wp14:sizeRelH>
+                      <wp14:sizeRelV relativeFrom="margin">
+                        <wp14:pctHeight>0</wp14:pctHeight>
+                      </wp14:sizeRelV>
+                    </wp:anchor>
+                  </w:drawing>
+                </mc:Choice>
+                <mc:Fallback>
+                  <w:pict>
+                    <v:shape w14:anchorId="0303DA81" id="_x0000_s1039" type="#_x0000_t202" style="position:absolute;left:0;text-align:left;margin-left:1.7pt;margin-top:17.45pt;width:185.9pt;height:63pt;z-index:-251643886;visibility:visible;mso-wrap-style:square;mso-width-percent:400;mso-height-percent:0;mso-wrap-distance-left:9pt;mso-wrap-distance-top:3.6pt;mso-wrap-distance-right:9pt;mso-wrap-distance-bottom:3.6pt;mso-position-horizontal:absolute;mso-position-horizontal-relative:text;mso-position-vertical:absolute;mso-position-vertical-relative:text;mso-width-percent:400;mso-height-percent:0;mso-width-relative:margin;mso-height-relative:margin;v-text-anchor:top" o:gfxdata="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" stroked="f">
+                      <v:textbox>
+                        <w:txbxContent>
+                          <w:p>
+                            <w:pPr>
+                              <w:widowControl/>
+                              <w:spacing w:after="160"/>
+                              <w:jc w:val="center"/>
+                            </w:pPr>
+                            <w:r>
+                              <w:t xml:space="preserve"> </w:t>
+                            </w:r>
+                            <w:r>
+                              <w:t xml:space="preserve">Editor de texto </w:t>
+                            </w:r>
+                          </w:p>
+                          <w:p/>
+                        </w:txbxContent>
+                      </v:textbox>
+                    </v:shape>
+                  </w:pict>
+                </mc:Fallback>
+              </mc:AlternateContent>
             </w:r>
           </w:p>
         </w:tc>
@@ -6153,7 +6809,6 @@
             <w:pPr>
               <w:jc w:val="center"/>
             </w:pPr>
-            <w:proofErr w:type="spellStart"/>
             <w:r>
               <w:t>Intel</w:t>
             </w:r>
@@ -6163,7 +6818,6 @@
             <w:r>
               <w:t>J</w:t>
             </w:r>
-            <w:proofErr w:type="spellEnd"/>
             <w:r>
               <w:t xml:space="preserve"> IDEA</w:t>
             </w:r>
@@ -6171,7 +6825,7 @@
         </w:tc>
         <w:tc>
           <w:tcPr>
-            <w:tcW w:w="2931" w:type="dxa"/>
+            <w:tcW w:w="3633" w:type="dxa"/>
           </w:tcPr>
           <w:p>
             <w:pPr>
@@ -6180,16 +6834,97 @@
               <w:jc w:val="center"/>
             </w:pPr>
             <w:r>
-              <w:t>A</w:t>
-            </w:r>
-            <w:r>
-              <w:t xml:space="preserve">mbiente </w:t>
-            </w:r>
-            <w:r>
-              <w:t xml:space="preserve">de desenvolvimento </w:t>
-            </w:r>
-            <w:r>
-              <w:t>integrado</w:t>
+              <w:rPr>
+                <w:noProof/>
+              </w:rPr>
+              <mc:AlternateContent>
+                <mc:Choice Requires="wps">
+                  <w:drawing>
+                    <wp:anchor distT="45720" distB="45720" distL="114300" distR="114300" simplePos="0" relativeHeight="251674642" behindDoc="1" locked="0" layoutInCell="1" allowOverlap="1" wp14:anchorId="4A928375" wp14:editId="7C734620">
+                      <wp:simplePos x="0" y="0"/>
+                      <wp:positionH relativeFrom="column">
+                        <wp:posOffset>30216</wp:posOffset>
+                      </wp:positionH>
+                      <wp:positionV relativeFrom="paragraph">
+                        <wp:posOffset>135890</wp:posOffset>
+                      </wp:positionV>
+                      <wp:extent cx="2147978" cy="800100"/>
+                      <wp:effectExtent l="0" t="0" r="5080" b="0"/>
+                      <wp:wrapNone/>
+                      <wp:docPr id="24" name="Caixa de Texto 2"/>
+                      <wp:cNvGraphicFramePr>
+                        <a:graphicFrameLocks xmlns:a="http://schemas.openxmlformats.org/drawingml/2006/main"/>
+                      </wp:cNvGraphicFramePr>
+                      <a:graphic xmlns:a="http://schemas.openxmlformats.org/drawingml/2006/main">
+                        <a:graphicData uri="http://schemas.microsoft.com/office/word/2010/wordprocessingShape">
+                          <wps:wsp>
+                            <wps:cNvSpPr txBox="1">
+                              <a:spLocks noChangeArrowheads="1"/>
+                            </wps:cNvSpPr>
+                            <wps:spPr bwMode="auto">
+                              <a:xfrm>
+                                <a:off x="0" y="0"/>
+                                <a:ext cx="2147978" cy="800100"/>
+                              </a:xfrm>
+                              <a:prstGeom prst="rect">
+                                <a:avLst/>
+                              </a:prstGeom>
+                              <a:solidFill>
+                                <a:srgbClr val="FFFFFF"/>
+                              </a:solidFill>
+                              <a:ln w="9525">
+                                <a:noFill/>
+                                <a:miter lim="800000"/>
+                                <a:headEnd/>
+                                <a:tailEnd/>
+                              </a:ln>
+                            </wps:spPr>
+                            <wps:txbx>
+                              <w:txbxContent>
+                                <w:p>
+                                  <w:pPr>
+                                    <w:jc w:val="center"/>
+                                  </w:pPr>
+                                  <w:r>
+                                    <w:t>Ambiente de desenvolvimento integrado</w:t>
+                                  </w:r>
+                                </w:p>
+                              </w:txbxContent>
+                            </wps:txbx>
+                            <wps:bodyPr rot="0" vert="horz" wrap="square" lIns="91440" tIns="45720" rIns="91440" bIns="45720" anchor="t" anchorCtr="0">
+                              <a:noAutofit/>
+                            </wps:bodyPr>
+                          </wps:wsp>
+                        </a:graphicData>
+                      </a:graphic>
+                      <wp14:sizeRelH relativeFrom="margin">
+                        <wp14:pctWidth>0</wp14:pctWidth>
+                      </wp14:sizeRelH>
+                      <wp14:sizeRelV relativeFrom="margin">
+                        <wp14:pctHeight>0</wp14:pctHeight>
+                      </wp14:sizeRelV>
+                    </wp:anchor>
+                  </w:drawing>
+                </mc:Choice>
+                <mc:Fallback>
+                  <w:pict>
+                    <v:shape w14:anchorId="4A928375" id="_x0000_s1040" type="#_x0000_t202" style="position:absolute;left:0;text-align:left;margin-left:2.4pt;margin-top:10.7pt;width:169.15pt;height:63pt;z-index:-251641838;visibility:visible;mso-wrap-style:square;mso-width-percent:0;mso-height-percent:0;mso-wrap-distance-left:9pt;mso-wrap-distance-top:3.6pt;mso-wrap-distance-right:9pt;mso-wrap-distance-bottom:3.6pt;mso-position-horizontal:absolute;mso-position-horizontal-relative:text;mso-position-vertical:absolute;mso-position-vertical-relative:text;mso-width-percent:0;mso-height-percent:0;mso-width-relative:margin;mso-height-relative:margin;v-text-anchor:top" o:gfxdata="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" stroked="f">
+                      <v:textbox>
+                        <w:txbxContent>
+                          <w:p>
+                            <w:pPr>
+                              <w:jc w:val="center"/>
+                            </w:pPr>
+                            <w:r>
+                              <w:t>Ambiente de desenvolvimento integrado</w:t>
+                            </w:r>
+                          </w:p>
+                        </w:txbxContent>
+                      </v:textbox>
+                    </v:shape>
+                  </w:pict>
+                </mc:Fallback>
+              </mc:AlternateContent>
             </w:r>
             <w:r>
               <w:t xml:space="preserve"> </w:t>
@@ -6292,7 +7027,7 @@
         </w:tc>
         <w:tc>
           <w:tcPr>
-            <w:tcW w:w="2931" w:type="dxa"/>
+            <w:tcW w:w="3633" w:type="dxa"/>
           </w:tcPr>
           <w:p>
             <w:pPr>
@@ -6301,13 +7036,103 @@
               <w:jc w:val="center"/>
             </w:pPr>
             <w:r>
-              <w:t>Comunicação entre o</w:t>
-            </w:r>
-            <w:r>
-              <w:t>s membros do</w:t>
-            </w:r>
-            <w:r>
-              <w:t xml:space="preserve"> grupo </w:t>
+              <w:rPr>
+                <w:noProof/>
+              </w:rPr>
+              <mc:AlternateContent>
+                <mc:Choice Requires="wps">
+                  <w:drawing>
+                    <wp:anchor distT="45720" distB="45720" distL="114300" distR="114300" simplePos="0" relativeHeight="251676690" behindDoc="1" locked="0" layoutInCell="1" allowOverlap="1" wp14:anchorId="00B8EDFA" wp14:editId="43A9BB15">
+                      <wp:simplePos x="0" y="0"/>
+                      <wp:positionH relativeFrom="column">
+                        <wp:posOffset>6614</wp:posOffset>
+                      </wp:positionH>
+                      <wp:positionV relativeFrom="paragraph">
+                        <wp:posOffset>107950</wp:posOffset>
+                      </wp:positionV>
+                      <wp:extent cx="2219325" cy="800100"/>
+                      <wp:effectExtent l="0" t="0" r="9525" b="0"/>
+                      <wp:wrapNone/>
+                      <wp:docPr id="25" name="Caixa de Texto 2"/>
+                      <wp:cNvGraphicFramePr>
+                        <a:graphicFrameLocks xmlns:a="http://schemas.openxmlformats.org/drawingml/2006/main"/>
+                      </wp:cNvGraphicFramePr>
+                      <a:graphic xmlns:a="http://schemas.openxmlformats.org/drawingml/2006/main">
+                        <a:graphicData uri="http://schemas.microsoft.com/office/word/2010/wordprocessingShape">
+                          <wps:wsp>
+                            <wps:cNvSpPr txBox="1">
+                              <a:spLocks noChangeArrowheads="1"/>
+                            </wps:cNvSpPr>
+                            <wps:spPr bwMode="auto">
+                              <a:xfrm>
+                                <a:off x="0" y="0"/>
+                                <a:ext cx="2219325" cy="800100"/>
+                              </a:xfrm>
+                              <a:prstGeom prst="rect">
+                                <a:avLst/>
+                              </a:prstGeom>
+                              <a:solidFill>
+                                <a:srgbClr val="FFFFFF"/>
+                              </a:solidFill>
+                              <a:ln w="9525">
+                                <a:noFill/>
+                                <a:miter lim="800000"/>
+                                <a:headEnd/>
+                                <a:tailEnd/>
+                              </a:ln>
+                            </wps:spPr>
+                            <wps:txbx>
+                              <w:txbxContent>
+                                <w:p>
+                                  <w:pPr>
+                                    <w:widowControl/>
+                                    <w:spacing w:after="160"/>
+                                    <w:jc w:val="center"/>
+                                  </w:pPr>
+                                  <w:r>
+                                    <w:t>Comunicação entre os membros do grupo</w:t>
+                                  </w:r>
+                                </w:p>
+                                <w:p/>
+                              </w:txbxContent>
+                            </wps:txbx>
+                            <wps:bodyPr rot="0" vert="horz" wrap="square" lIns="91440" tIns="45720" rIns="91440" bIns="45720" anchor="t" anchorCtr="0">
+                              <a:noAutofit/>
+                            </wps:bodyPr>
+                          </wps:wsp>
+                        </a:graphicData>
+                      </a:graphic>
+                      <wp14:sizeRelH relativeFrom="margin">
+                        <wp14:pctWidth>0</wp14:pctWidth>
+                      </wp14:sizeRelH>
+                      <wp14:sizeRelV relativeFrom="margin">
+                        <wp14:pctHeight>0</wp14:pctHeight>
+                      </wp14:sizeRelV>
+                    </wp:anchor>
+                  </w:drawing>
+                </mc:Choice>
+                <mc:Fallback>
+                  <w:pict>
+                    <v:shape w14:anchorId="00B8EDFA" id="_x0000_s1041" type="#_x0000_t202" style="position:absolute;left:0;text-align:left;margin-left:.5pt;margin-top:8.5pt;width:174.75pt;height:63pt;z-index:-251639790;visibility:visible;mso-wrap-style:square;mso-width-percent:0;mso-height-percent:0;mso-wrap-distance-left:9pt;mso-wrap-distance-top:3.6pt;mso-wrap-distance-right:9pt;mso-wrap-distance-bottom:3.6pt;mso-position-horizontal:absolute;mso-position-horizontal-relative:text;mso-position-vertical:absolute;mso-position-vertical-relative:text;mso-width-percent:0;mso-height-percent:0;mso-width-relative:margin;mso-height-relative:margin;v-text-anchor:top" o:gfxdata="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" stroked="f">
+                      <v:textbox>
+                        <w:txbxContent>
+                          <w:p>
+                            <w:pPr>
+                              <w:widowControl/>
+                              <w:spacing w:after="160"/>
+                              <w:jc w:val="center"/>
+                            </w:pPr>
+                            <w:r>
+                              <w:t>Comunicação entre os membros do grupo</w:t>
+                            </w:r>
+                          </w:p>
+                          <w:p/>
+                        </w:txbxContent>
+                      </v:textbox>
+                    </v:shape>
+                  </w:pict>
+                </mc:Fallback>
+              </mc:AlternateContent>
             </w:r>
           </w:p>
         </w:tc>
@@ -6420,7 +7245,7 @@
         </w:tc>
         <w:tc>
           <w:tcPr>
-            <w:tcW w:w="2931" w:type="dxa"/>
+            <w:tcW w:w="3633" w:type="dxa"/>
           </w:tcPr>
           <w:p>
             <w:pPr>
@@ -6429,13 +7254,103 @@
               <w:jc w:val="center"/>
             </w:pPr>
             <w:r>
-              <w:t xml:space="preserve">Motor de </w:t>
-            </w:r>
-            <w:r>
-              <w:t>p</w:t>
-            </w:r>
-            <w:r>
-              <w:t>esquisa</w:t>
+              <w:rPr>
+                <w:noProof/>
+              </w:rPr>
+              <mc:AlternateContent>
+                <mc:Choice Requires="wps">
+                  <w:drawing>
+                    <wp:anchor distT="45720" distB="45720" distL="114300" distR="114300" simplePos="0" relativeHeight="251678738" behindDoc="1" locked="0" layoutInCell="1" allowOverlap="1" wp14:anchorId="0201CCC9" wp14:editId="0C46E71A">
+                      <wp:simplePos x="0" y="0"/>
+                      <wp:positionH relativeFrom="column">
+                        <wp:posOffset>125466</wp:posOffset>
+                      </wp:positionH>
+                      <wp:positionV relativeFrom="paragraph">
+                        <wp:posOffset>191770</wp:posOffset>
+                      </wp:positionV>
+                      <wp:extent cx="2055495" cy="800100"/>
+                      <wp:effectExtent l="0" t="0" r="1905" b="0"/>
+                      <wp:wrapNone/>
+                      <wp:docPr id="28" name="Caixa de Texto 2"/>
+                      <wp:cNvGraphicFramePr>
+                        <a:graphicFrameLocks xmlns:a="http://schemas.openxmlformats.org/drawingml/2006/main"/>
+                      </wp:cNvGraphicFramePr>
+                      <a:graphic xmlns:a="http://schemas.openxmlformats.org/drawingml/2006/main">
+                        <a:graphicData uri="http://schemas.microsoft.com/office/word/2010/wordprocessingShape">
+                          <wps:wsp>
+                            <wps:cNvSpPr txBox="1">
+                              <a:spLocks noChangeArrowheads="1"/>
+                            </wps:cNvSpPr>
+                            <wps:spPr bwMode="auto">
+                              <a:xfrm>
+                                <a:off x="0" y="0"/>
+                                <a:ext cx="2055495" cy="800100"/>
+                              </a:xfrm>
+                              <a:prstGeom prst="rect">
+                                <a:avLst/>
+                              </a:prstGeom>
+                              <a:solidFill>
+                                <a:srgbClr val="FFFFFF"/>
+                              </a:solidFill>
+                              <a:ln w="9525">
+                                <a:noFill/>
+                                <a:miter lim="800000"/>
+                                <a:headEnd/>
+                                <a:tailEnd/>
+                              </a:ln>
+                            </wps:spPr>
+                            <wps:txbx>
+                              <w:txbxContent>
+                                <w:p>
+                                  <w:pPr>
+                                    <w:widowControl/>
+                                    <w:spacing w:after="160"/>
+                                    <w:jc w:val="center"/>
+                                  </w:pPr>
+                                  <w:r>
+                                    <w:t>Motor de pesquisa</w:t>
+                                  </w:r>
+                                </w:p>
+                                <w:p/>
+                              </w:txbxContent>
+                            </wps:txbx>
+                            <wps:bodyPr rot="0" vert="horz" wrap="square" lIns="91440" tIns="45720" rIns="91440" bIns="45720" anchor="t" anchorCtr="0">
+                              <a:noAutofit/>
+                            </wps:bodyPr>
+                          </wps:wsp>
+                        </a:graphicData>
+                      </a:graphic>
+                      <wp14:sizeRelH relativeFrom="margin">
+                        <wp14:pctWidth>0</wp14:pctWidth>
+                      </wp14:sizeRelH>
+                      <wp14:sizeRelV relativeFrom="margin">
+                        <wp14:pctHeight>0</wp14:pctHeight>
+                      </wp14:sizeRelV>
+                    </wp:anchor>
+                  </w:drawing>
+                </mc:Choice>
+                <mc:Fallback>
+                  <w:pict>
+                    <v:shape w14:anchorId="0201CCC9" id="_x0000_s1042" type="#_x0000_t202" style="position:absolute;left:0;text-align:left;margin-left:9.9pt;margin-top:15.1pt;width:161.85pt;height:63pt;z-index:-251637742;visibility:visible;mso-wrap-style:square;mso-width-percent:0;mso-height-percent:0;mso-wrap-distance-left:9pt;mso-wrap-distance-top:3.6pt;mso-wrap-distance-right:9pt;mso-wrap-distance-bottom:3.6pt;mso-position-horizontal:absolute;mso-position-horizontal-relative:text;mso-position-vertical:absolute;mso-position-vertical-relative:text;mso-width-percent:0;mso-height-percent:0;mso-width-relative:margin;mso-height-relative:margin;v-text-anchor:top" o:gfxdata="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" stroked="f">
+                      <v:textbox>
+                        <w:txbxContent>
+                          <w:p>
+                            <w:pPr>
+                              <w:widowControl/>
+                              <w:spacing w:after="160"/>
+                              <w:jc w:val="center"/>
+                            </w:pPr>
+                            <w:r>
+                              <w:t>Motor de pesquisa</w:t>
+                            </w:r>
+                          </w:p>
+                          <w:p/>
+                        </w:txbxContent>
+                      </v:textbox>
+                    </v:shape>
+                  </w:pict>
+                </mc:Fallback>
+              </mc:AlternateContent>
             </w:r>
           </w:p>
         </w:tc>
@@ -6459,11 +7374,12 @@
     </w:p>
     <w:p>
       <w:pPr>
-        <w:pStyle w:val="Heading4"/>
+        <w:pStyle w:val="Ttulo4"/>
       </w:pPr>
       <w:bookmarkStart w:id="27" w:name="_Toc127542966"/>
       <w:bookmarkStart w:id="28" w:name="_Toc127542360"/>
       <w:r>
+        <w:lastRenderedPageBreak/>
         <w:t>5</w:t>
       </w:r>
       <w:r>
@@ -6526,7 +7442,7 @@
     <w:p/>
     <w:p>
       <w:pPr>
-        <w:pStyle w:val="Caption"/>
+        <w:pStyle w:val="Legenda"/>
         <w:keepNext/>
         <w:jc w:val="center"/>
         <w:rPr>
@@ -6594,14 +7510,14 @@
     </w:p>
     <w:tbl>
       <w:tblPr>
-        <w:tblStyle w:val="TableGrid"/>
-        <w:tblW w:w="0" w:type="auto"/>
+        <w:tblStyle w:val="Tabelacomgrade"/>
+        <w:tblW w:w="8926" w:type="dxa"/>
         <w:tblLook w:val="04A0" w:firstRow="1" w:lastRow="0" w:firstColumn="1" w:lastColumn="0" w:noHBand="0" w:noVBand="1"/>
       </w:tblPr>
       <w:tblGrid>
-        <w:gridCol w:w="2831"/>
-        <w:gridCol w:w="2831"/>
-        <w:gridCol w:w="2832"/>
+        <w:gridCol w:w="2543"/>
+        <w:gridCol w:w="2608"/>
+        <w:gridCol w:w="3775"/>
       </w:tblGrid>
       <w:tr>
         <w:trPr>
@@ -6609,7 +7525,7 @@
         </w:trPr>
         <w:tc>
           <w:tcPr>
-            <w:tcW w:w="8494" w:type="dxa"/>
+            <w:tcW w:w="8926" w:type="dxa"/>
             <w:gridSpan w:val="3"/>
             <w:shd w:val="clear" w:color="auto" w:fill="B4C6E7" w:themeFill="accent1" w:themeFillTint="66"/>
           </w:tcPr>
@@ -6634,11 +7550,11 @@
       </w:tr>
       <w:tr>
         <w:trPr>
-          <w:trHeight w:val="1362"/>
+          <w:trHeight w:val="2031"/>
         </w:trPr>
         <w:tc>
           <w:tcPr>
-            <w:tcW w:w="2831" w:type="dxa"/>
+            <w:tcW w:w="2543" w:type="dxa"/>
             <w:shd w:val="clear" w:color="auto" w:fill="F2F2F2" w:themeFill="background1" w:themeFillShade="F2"/>
           </w:tcPr>
           <w:p>
@@ -6647,18 +7563,20 @@
                 <w:noProof/>
               </w:rPr>
             </w:pPr>
+          </w:p>
+          <w:p>
             <w:r>
               <w:rPr>
                 <w:noProof/>
               </w:rPr>
               <w:drawing>
-                <wp:anchor distT="0" distB="0" distL="114300" distR="114300" simplePos="0" relativeHeight="251658252" behindDoc="0" locked="0" layoutInCell="1" allowOverlap="1" wp14:anchorId="69FD7A3C" wp14:editId="3C474C07">
+                <wp:anchor distT="0" distB="0" distL="114300" distR="114300" simplePos="0" relativeHeight="251658252" behindDoc="0" locked="0" layoutInCell="1" allowOverlap="1" wp14:anchorId="69FD7A3C" wp14:editId="6D50B947">
                   <wp:simplePos x="0" y="0"/>
                   <wp:positionH relativeFrom="margin">
-                    <wp:posOffset>461755</wp:posOffset>
+                    <wp:posOffset>409779</wp:posOffset>
                   </wp:positionH>
                   <wp:positionV relativeFrom="paragraph">
-                    <wp:posOffset>90695</wp:posOffset>
+                    <wp:posOffset>187696</wp:posOffset>
                   </wp:positionV>
                   <wp:extent cx="628015" cy="579893"/>
                   <wp:effectExtent l="0" t="0" r="0" b="0"/>
@@ -6718,11 +7636,10 @@
               </w:drawing>
             </w:r>
           </w:p>
-          <w:p/>
         </w:tc>
         <w:tc>
           <w:tcPr>
-            <w:tcW w:w="2831" w:type="dxa"/>
+            <w:tcW w:w="2608" w:type="dxa"/>
             <w:shd w:val="clear" w:color="auto" w:fill="F2F2F2" w:themeFill="background1" w:themeFillShade="F2"/>
           </w:tcPr>
           <w:p/>
@@ -6734,6 +7651,15 @@
           <w:p>
             <w:pPr>
               <w:jc w:val="center"/>
+              <w:rPr>
+                <w:sz w:val="28"/>
+                <w:szCs w:val="28"/>
+              </w:rPr>
+            </w:pPr>
+          </w:p>
+          <w:p>
+            <w:pPr>
+              <w:jc w:val="center"/>
             </w:pPr>
             <w:r>
               <w:rPr>
@@ -6746,29 +7672,233 @@
         </w:tc>
         <w:tc>
           <w:tcPr>
-            <w:tcW w:w="2832" w:type="dxa"/>
+            <w:tcW w:w="3775" w:type="dxa"/>
             <w:shd w:val="clear" w:color="auto" w:fill="F2F2F2" w:themeFill="background1" w:themeFillShade="F2"/>
           </w:tcPr>
           <w:p>
             <w:r>
-              <w:t xml:space="preserve">A linguagem C++ será empregue na definição das </w:t>
-            </w:r>
-            <w:r>
-              <w:rPr>
-                <w:i/>
-                <w:iCs/>
-              </w:rPr>
-              <w:t>sockets</w:t>
-            </w:r>
-            <w:r>
-              <w:rPr>
-                <w:i/>
-                <w:iCs/>
-              </w:rPr>
-              <w:t xml:space="preserve"> </w:t>
-            </w:r>
-            <w:r>
-              <w:t>e na construção do protocolo de comunicação.</w:t>
+              <w:rPr>
+                <w:noProof/>
+              </w:rPr>
+              <mc:AlternateContent>
+                <mc:Choice Requires="wps">
+                  <w:drawing>
+                    <wp:anchor distT="45720" distB="45720" distL="114300" distR="114300" simplePos="0" relativeHeight="251682834" behindDoc="1" locked="0" layoutInCell="1" allowOverlap="1" wp14:anchorId="5A3EC3EC" wp14:editId="14E54DB0">
+                      <wp:simplePos x="0" y="0"/>
+                      <wp:positionH relativeFrom="column">
+                        <wp:posOffset>30324</wp:posOffset>
+                      </wp:positionH>
+                      <wp:positionV relativeFrom="paragraph">
+                        <wp:posOffset>237754</wp:posOffset>
+                      </wp:positionV>
+                      <wp:extent cx="2055495" cy="784860"/>
+                      <wp:effectExtent l="0" t="0" r="0" b="0"/>
+                      <wp:wrapSquare wrapText="bothSides"/>
+                      <wp:docPr id="31" name="Caixa de Texto 2"/>
+                      <wp:cNvGraphicFramePr>
+                        <a:graphicFrameLocks xmlns:a="http://schemas.openxmlformats.org/drawingml/2006/main"/>
+                      </wp:cNvGraphicFramePr>
+                      <a:graphic xmlns:a="http://schemas.openxmlformats.org/drawingml/2006/main">
+                        <a:graphicData uri="http://schemas.microsoft.com/office/word/2010/wordprocessingShape">
+                          <wps:wsp>
+                            <wps:cNvSpPr txBox="1">
+                              <a:spLocks noChangeArrowheads="1"/>
+                            </wps:cNvSpPr>
+                            <wps:spPr bwMode="auto">
+                              <a:xfrm>
+                                <a:off x="0" y="0"/>
+                                <a:ext cx="2055495" cy="784860"/>
+                              </a:xfrm>
+                              <a:prstGeom prst="rect">
+                                <a:avLst/>
+                              </a:prstGeom>
+                              <a:noFill/>
+                              <a:ln w="9525">
+                                <a:noFill/>
+                                <a:miter lim="800000"/>
+                                <a:headEnd/>
+                                <a:tailEnd/>
+                              </a:ln>
+                            </wps:spPr>
+                            <wps:txbx>
+                              <w:txbxContent>
+                                <w:p>
+                                  <w:r>
+                                    <w:t xml:space="preserve">A linguagem C++ será empregue na definição das </w:t>
+                                  </w:r>
+                                  <w:r>
+                                    <w:rPr>
+                                      <w:i/>
+                                      <w:iCs/>
+                                    </w:rPr>
+                                    <w:t>sockets</w:t>
+                                  </w:r>
+                                  <w:r>
+                                    <w:rPr>
+                                      <w:i/>
+                                      <w:iCs/>
+                                    </w:rPr>
+                                    <w:t xml:space="preserve"> </w:t>
+                                  </w:r>
+                                  <w:r>
+                                    <w:t>e na construção do protocolo de comunicação.</w:t>
+                                  </w:r>
+                                </w:p>
+                                <w:p/>
+                              </w:txbxContent>
+                            </wps:txbx>
+                            <wps:bodyPr rot="0" vert="horz" wrap="square" lIns="91440" tIns="45720" rIns="91440" bIns="45720" anchor="t" anchorCtr="0">
+                              <a:noAutofit/>
+                            </wps:bodyPr>
+                          </wps:wsp>
+                        </a:graphicData>
+                      </a:graphic>
+                      <wp14:sizeRelH relativeFrom="margin">
+                        <wp14:pctWidth>0</wp14:pctWidth>
+                      </wp14:sizeRelH>
+                      <wp14:sizeRelV relativeFrom="margin">
+                        <wp14:pctHeight>0</wp14:pctHeight>
+                      </wp14:sizeRelV>
+                    </wp:anchor>
+                  </w:drawing>
+                </mc:Choice>
+                <mc:Fallback>
+                  <w:pict>
+                    <v:shape w14:anchorId="5A3EC3EC" id="_x0000_s1043" type="#_x0000_t202" style="position:absolute;left:0;text-align:left;margin-left:2.4pt;margin-top:18.7pt;width:161.85pt;height:61.8pt;z-index:-251633646;visibility:visible;mso-wrap-style:square;mso-width-percent:0;mso-height-percent:0;mso-wrap-distance-left:9pt;mso-wrap-distance-top:3.6pt;mso-wrap-distance-right:9pt;mso-wrap-distance-bottom:3.6pt;mso-position-horizontal:absolute;mso-position-horizontal-relative:text;mso-position-vertical:absolute;mso-position-vertical-relative:text;mso-width-percent:0;mso-height-percent:0;mso-width-relative:margin;mso-height-relative:margin;v-text-anchor:top" o:gfxdata="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" filled="f" stroked="f">
+                      <v:textbox>
+                        <w:txbxContent>
+                          <w:p>
+                            <w:r>
+                              <w:t xml:space="preserve">A linguagem C++ será empregue na definição das </w:t>
+                            </w:r>
+                            <w:r>
+                              <w:rPr>
+                                <w:i/>
+                                <w:iCs/>
+                              </w:rPr>
+                              <w:t>sockets</w:t>
+                            </w:r>
+                            <w:r>
+                              <w:rPr>
+                                <w:i/>
+                                <w:iCs/>
+                              </w:rPr>
+                              <w:t xml:space="preserve"> </w:t>
+                            </w:r>
+                            <w:r>
+                              <w:t>e na construção do protocolo de comunicação.</w:t>
+                            </w:r>
+                          </w:p>
+                          <w:p/>
+                        </w:txbxContent>
+                      </v:textbox>
+                      <w10:wrap type="square"/>
+                    </v:shape>
+                  </w:pict>
+                </mc:Fallback>
+              </mc:AlternateContent>
+            </w:r>
+          </w:p>
+          <w:p/>
+          <w:p>
+            <w:r>
+              <w:rPr>
+                <w:noProof/>
+              </w:rPr>
+              <mc:AlternateContent>
+                <mc:Choice Requires="wps">
+                  <w:drawing>
+                    <wp:anchor distT="45720" distB="45720" distL="114300" distR="114300" simplePos="0" relativeHeight="251680786" behindDoc="1" locked="0" layoutInCell="1" allowOverlap="1" wp14:anchorId="2F3AF672" wp14:editId="77EB53B5">
+                      <wp:simplePos x="0" y="0"/>
+                      <wp:positionH relativeFrom="column">
+                        <wp:posOffset>-4445</wp:posOffset>
+                      </wp:positionH>
+                      <wp:positionV relativeFrom="paragraph">
+                        <wp:posOffset>53340</wp:posOffset>
+                      </wp:positionV>
+                      <wp:extent cx="2055495" cy="800100"/>
+                      <wp:effectExtent l="0" t="0" r="1905" b="0"/>
+                      <wp:wrapNone/>
+                      <wp:docPr id="30" name="Caixa de Texto 2"/>
+                      <wp:cNvGraphicFramePr>
+                        <a:graphicFrameLocks xmlns:a="http://schemas.openxmlformats.org/drawingml/2006/main"/>
+                      </wp:cNvGraphicFramePr>
+                      <a:graphic xmlns:a="http://schemas.openxmlformats.org/drawingml/2006/main">
+                        <a:graphicData uri="http://schemas.microsoft.com/office/word/2010/wordprocessingShape">
+                          <wps:wsp>
+                            <wps:cNvSpPr txBox="1">
+                              <a:spLocks noChangeArrowheads="1"/>
+                            </wps:cNvSpPr>
+                            <wps:spPr bwMode="auto">
+                              <a:xfrm>
+                                <a:off x="0" y="0"/>
+                                <a:ext cx="2055495" cy="800100"/>
+                              </a:xfrm>
+                              <a:prstGeom prst="rect">
+                                <a:avLst/>
+                              </a:prstGeom>
+                              <a:solidFill>
+                                <a:srgbClr val="FFFFFF"/>
+                              </a:solidFill>
+                              <a:ln w="9525">
+                                <a:noFill/>
+                                <a:miter lim="800000"/>
+                                <a:headEnd/>
+                                <a:tailEnd/>
+                              </a:ln>
+                            </wps:spPr>
+                            <wps:txbx>
+                              <w:txbxContent>
+                                <w:p>
+                                  <w:pPr>
+                                    <w:widowControl/>
+                                    <w:spacing w:after="160"/>
+                                    <w:jc w:val="center"/>
+                                  </w:pPr>
+                                  <w:r>
+                                    <w:t>Motor de pesquisa</w:t>
+                                  </w:r>
+                                </w:p>
+                                <w:p/>
+                              </w:txbxContent>
+                            </wps:txbx>
+                            <wps:bodyPr rot="0" vert="horz" wrap="square" lIns="91440" tIns="45720" rIns="91440" bIns="45720" anchor="t" anchorCtr="0">
+                              <a:noAutofit/>
+                            </wps:bodyPr>
+                          </wps:wsp>
+                        </a:graphicData>
+                      </a:graphic>
+                      <wp14:sizeRelH relativeFrom="margin">
+                        <wp14:pctWidth>0</wp14:pctWidth>
+                      </wp14:sizeRelH>
+                      <wp14:sizeRelV relativeFrom="margin">
+                        <wp14:pctHeight>0</wp14:pctHeight>
+                      </wp14:sizeRelV>
+                    </wp:anchor>
+                  </w:drawing>
+                </mc:Choice>
+                <mc:Fallback>
+                  <w:pict>
+                    <v:shape w14:anchorId="2F3AF672" id="_x0000_s1044" type="#_x0000_t202" style="position:absolute;left:0;text-align:left;margin-left:-.35pt;margin-top:4.2pt;width:161.85pt;height:63pt;z-index:-251635694;visibility:visible;mso-wrap-style:square;mso-width-percent:0;mso-height-percent:0;mso-wrap-distance-left:9pt;mso-wrap-distance-top:3.6pt;mso-wrap-distance-right:9pt;mso-wrap-distance-bottom:3.6pt;mso-position-horizontal:absolute;mso-position-horizontal-relative:text;mso-position-vertical:absolute;mso-position-vertical-relative:text;mso-width-percent:0;mso-height-percent:0;mso-width-relative:margin;mso-height-relative:margin;v-text-anchor:top" o:gfxdata="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" stroked="f">
+                      <v:textbox>
+                        <w:txbxContent>
+                          <w:p>
+                            <w:pPr>
+                              <w:widowControl/>
+                              <w:spacing w:after="160"/>
+                              <w:jc w:val="center"/>
+                            </w:pPr>
+                            <w:r>
+                              <w:t>Motor de pesquisa</w:t>
+                            </w:r>
+                          </w:p>
+                          <w:p/>
+                        </w:txbxContent>
+                      </v:textbox>
+                    </v:shape>
+                  </w:pict>
+                </mc:Fallback>
+              </mc:AlternateContent>
             </w:r>
           </w:p>
         </w:tc>
@@ -6779,7 +7909,7 @@
         </w:trPr>
         <w:tc>
           <w:tcPr>
-            <w:tcW w:w="2831" w:type="dxa"/>
+            <w:tcW w:w="2543" w:type="dxa"/>
             <w:shd w:val="clear" w:color="auto" w:fill="F2F2F2" w:themeFill="background1" w:themeFillShade="F2"/>
           </w:tcPr>
           <w:p>
@@ -6788,13 +7918,13 @@
                 <w:noProof/>
               </w:rPr>
               <w:drawing>
-                <wp:anchor distT="0" distB="0" distL="114300" distR="114300" simplePos="0" relativeHeight="251658254" behindDoc="0" locked="0" layoutInCell="1" allowOverlap="1" wp14:anchorId="163C8887" wp14:editId="79958AA7">
+                <wp:anchor distT="0" distB="0" distL="114300" distR="114300" simplePos="0" relativeHeight="251658254" behindDoc="0" locked="0" layoutInCell="1" allowOverlap="1" wp14:anchorId="163C8887" wp14:editId="34F2D55A">
                   <wp:simplePos x="0" y="0"/>
                   <wp:positionH relativeFrom="margin">
-                    <wp:posOffset>295910</wp:posOffset>
+                    <wp:posOffset>261405</wp:posOffset>
                   </wp:positionH>
                   <wp:positionV relativeFrom="paragraph">
-                    <wp:posOffset>187325</wp:posOffset>
+                    <wp:posOffset>308095</wp:posOffset>
                   </wp:positionV>
                   <wp:extent cx="998220" cy="1323726"/>
                   <wp:effectExtent l="0" t="0" r="0" b="0"/>
@@ -6828,7 +7958,7 @@
                         <pic:spPr bwMode="auto">
                           <a:xfrm>
                             <a:off x="0" y="0"/>
-                            <a:ext cx="1002276" cy="1329105"/>
+                            <a:ext cx="998220" cy="1323726"/>
                           </a:xfrm>
                           <a:prstGeom prst="rect">
                             <a:avLst/>
@@ -6851,7 +7981,7 @@
         </w:tc>
         <w:tc>
           <w:tcPr>
-            <w:tcW w:w="2831" w:type="dxa"/>
+            <w:tcW w:w="2608" w:type="dxa"/>
             <w:shd w:val="clear" w:color="auto" w:fill="F2F2F2" w:themeFill="background1" w:themeFillShade="F2"/>
           </w:tcPr>
           <w:p/>
@@ -6860,6 +7990,15 @@
           <w:p>
             <w:pPr>
               <w:jc w:val="center"/>
+              <w:rPr>
+                <w:sz w:val="28"/>
+                <w:szCs w:val="28"/>
+              </w:rPr>
+            </w:pPr>
+          </w:p>
+          <w:p>
+            <w:pPr>
+              <w:jc w:val="center"/>
             </w:pPr>
             <w:r>
               <w:rPr>
@@ -6872,22 +8011,120 @@
         </w:tc>
         <w:tc>
           <w:tcPr>
-            <w:tcW w:w="2832" w:type="dxa"/>
+            <w:tcW w:w="3775" w:type="dxa"/>
             <w:shd w:val="clear" w:color="auto" w:fill="F2F2F2" w:themeFill="background1" w:themeFillShade="F2"/>
           </w:tcPr>
           <w:p>
             <w:r>
-              <w:t xml:space="preserve">A linguagem Java será utilizada na construção de várias classes, responsáveis pelo funcionamento do serviço </w:t>
-            </w:r>
-            <w:r>
-              <w:rPr>
-                <w:i/>
-                <w:iCs/>
-              </w:rPr>
-              <w:t>web</w:t>
-            </w:r>
-            <w:r>
-              <w:t xml:space="preserve">, como também, na definição de um repositório, que irá interagir com a base de dados.  </w:t>
+              <w:rPr>
+                <w:noProof/>
+              </w:rPr>
+              <mc:AlternateContent>
+                <mc:Choice Requires="wps">
+                  <w:drawing>
+                    <wp:anchor distT="45720" distB="45720" distL="114300" distR="114300" simplePos="0" relativeHeight="251684882" behindDoc="1" locked="0" layoutInCell="1" allowOverlap="1" wp14:anchorId="216ED19E" wp14:editId="468A516F">
+                      <wp:simplePos x="0" y="0"/>
+                      <wp:positionH relativeFrom="column">
+                        <wp:posOffset>30899</wp:posOffset>
+                      </wp:positionH>
+                      <wp:positionV relativeFrom="paragraph">
+                        <wp:posOffset>230877</wp:posOffset>
+                      </wp:positionV>
+                      <wp:extent cx="2260121" cy="1560830"/>
+                      <wp:effectExtent l="0" t="0" r="0" b="1270"/>
+                      <wp:wrapSquare wrapText="bothSides"/>
+                      <wp:docPr id="32" name="Caixa de Texto 2"/>
+                      <wp:cNvGraphicFramePr>
+                        <a:graphicFrameLocks xmlns:a="http://schemas.openxmlformats.org/drawingml/2006/main"/>
+                      </wp:cNvGraphicFramePr>
+                      <a:graphic xmlns:a="http://schemas.openxmlformats.org/drawingml/2006/main">
+                        <a:graphicData uri="http://schemas.microsoft.com/office/word/2010/wordprocessingShape">
+                          <wps:wsp>
+                            <wps:cNvSpPr txBox="1">
+                              <a:spLocks noChangeArrowheads="1"/>
+                            </wps:cNvSpPr>
+                            <wps:spPr bwMode="auto">
+                              <a:xfrm>
+                                <a:off x="0" y="0"/>
+                                <a:ext cx="2260121" cy="1560830"/>
+                              </a:xfrm>
+                              <a:prstGeom prst="rect">
+                                <a:avLst/>
+                              </a:prstGeom>
+                              <a:noFill/>
+                              <a:ln w="9525">
+                                <a:noFill/>
+                                <a:miter lim="800000"/>
+                                <a:headEnd/>
+                                <a:tailEnd/>
+                              </a:ln>
+                            </wps:spPr>
+                            <wps:txbx>
+                              <w:txbxContent>
+                                <w:p>
+                                  <w:r>
+                                    <w:t xml:space="preserve">A linguagem Java será utilizada na construção de várias classes, responsáveis pelo funcionamento do serviço </w:t>
+                                  </w:r>
+                                  <w:r>
+                                    <w:rPr>
+                                      <w:i/>
+                                      <w:iCs/>
+                                    </w:rPr>
+                                    <w:t>web</w:t>
+                                  </w:r>
+                                  <w:r>
+                                    <w:t>, como também, na definição de um repositório, que irá interagir com a base de dados</w:t>
+                                  </w:r>
+                                </w:p>
+                                <w:p/>
+                              </w:txbxContent>
+                            </wps:txbx>
+                            <wps:bodyPr rot="0" vert="horz" wrap="square" lIns="91440" tIns="45720" rIns="91440" bIns="45720" anchor="t" anchorCtr="0">
+                              <a:noAutofit/>
+                            </wps:bodyPr>
+                          </wps:wsp>
+                        </a:graphicData>
+                      </a:graphic>
+                      <wp14:sizeRelH relativeFrom="margin">
+                        <wp14:pctWidth>0</wp14:pctWidth>
+                      </wp14:sizeRelH>
+                      <wp14:sizeRelV relativeFrom="margin">
+                        <wp14:pctHeight>0</wp14:pctHeight>
+                      </wp14:sizeRelV>
+                    </wp:anchor>
+                  </w:drawing>
+                </mc:Choice>
+                <mc:Fallback>
+                  <w:pict>
+                    <v:shape w14:anchorId="216ED19E" id="_x0000_s1045" type="#_x0000_t202" style="position:absolute;left:0;text-align:left;margin-left:2.45pt;margin-top:18.2pt;width:177.95pt;height:122.9pt;z-index:-251631598;visibility:visible;mso-wrap-style:square;mso-width-percent:0;mso-height-percent:0;mso-wrap-distance-left:9pt;mso-wrap-distance-top:3.6pt;mso-wrap-distance-right:9pt;mso-wrap-distance-bottom:3.6pt;mso-position-horizontal:absolute;mso-position-horizontal-relative:text;mso-position-vertical:absolute;mso-position-vertical-relative:text;mso-width-percent:0;mso-height-percent:0;mso-width-relative:margin;mso-height-relative:margin;v-text-anchor:top" o:gfxdata="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" filled="f" stroked="f">
+                      <v:textbox>
+                        <w:txbxContent>
+                          <w:p>
+                            <w:r>
+                              <w:t xml:space="preserve">A linguagem Java será utilizada na construção de várias classes, responsáveis pelo funcionamento do serviço </w:t>
+                            </w:r>
+                            <w:r>
+                              <w:rPr>
+                                <w:i/>
+                                <w:iCs/>
+                              </w:rPr>
+                              <w:t>web</w:t>
+                            </w:r>
+                            <w:r>
+                              <w:t>, como também, na definição de um repositório, que irá interagir com a base de dados</w:t>
+                            </w:r>
+                          </w:p>
+                          <w:p/>
+                        </w:txbxContent>
+                      </v:textbox>
+                      <w10:wrap type="square"/>
+                    </v:shape>
+                  </w:pict>
+                </mc:Fallback>
+              </mc:AlternateContent>
+            </w:r>
+            <w:r>
+              <w:t xml:space="preserve">.  </w:t>
             </w:r>
           </w:p>
         </w:tc>
@@ -6920,7 +8157,7 @@
     </w:p>
     <w:p>
       <w:pPr>
-        <w:pStyle w:val="Heading1"/>
+        <w:pStyle w:val="Ttulo1"/>
         <w:numPr>
           <w:ilvl w:val="0"/>
           <w:numId w:val="44"/>
@@ -6932,6 +8169,7 @@
       <w:bookmarkStart w:id="31" w:name="_Toc127542967"/>
       <w:bookmarkStart w:id="32" w:name="_Toc127544133"/>
       <w:r>
+        <w:lastRenderedPageBreak/>
         <w:t>Planificação do projeto</w:t>
       </w:r>
       <w:bookmarkEnd w:id="29"/>
@@ -6990,7 +8228,6 @@
       <w:r>
         <w:t xml:space="preserve"> diagrama de </w:t>
       </w:r>
-      <w:proofErr w:type="spellStart"/>
       <w:r>
         <w:rPr>
           <w:i/>
@@ -6998,7 +8235,6 @@
         </w:rPr>
         <w:t>Gantt</w:t>
       </w:r>
-      <w:proofErr w:type="spellEnd"/>
       <w:r>
         <w:rPr>
           <w:i/>
@@ -7074,7 +8310,7 @@
     </w:p>
     <w:p>
       <w:pPr>
-        <w:pStyle w:val="Heading1"/>
+        <w:pStyle w:val="Ttulo1"/>
         <w:numPr>
           <w:ilvl w:val="0"/>
           <w:numId w:val="44"/>
@@ -7086,6 +8322,7 @@
       <w:bookmarkStart w:id="35" w:name="_Toc127542968"/>
       <w:bookmarkStart w:id="36" w:name="_Toc127544134"/>
       <w:r>
+        <w:lastRenderedPageBreak/>
         <w:t>Conclusão</w:t>
       </w:r>
       <w:bookmarkEnd w:id="33"/>
@@ -7170,10 +8407,10 @@
       </w:r>
     </w:p>
     <w:p/>
-    <w:bookmarkStart w:id="37" w:name="_Toc127544135" w:displacedByCustomXml="next"/>
-    <w:bookmarkStart w:id="38" w:name="_Toc127542969" w:displacedByCustomXml="next"/>
-    <w:bookmarkStart w:id="39" w:name="_Toc127542363" w:displacedByCustomXml="next"/>
-    <w:bookmarkStart w:id="40" w:name="_Toc96533466" w:displacedByCustomXml="next"/>
+    <w:bookmarkStart w:id="37" w:name="_Toc96533466" w:displacedByCustomXml="next"/>
+    <w:bookmarkStart w:id="38" w:name="_Toc127542363" w:displacedByCustomXml="next"/>
+    <w:bookmarkStart w:id="39" w:name="_Toc127542969" w:displacedByCustomXml="next"/>
+    <w:bookmarkStart w:id="40" w:name="_Toc127544135" w:displacedByCustomXml="next"/>
     <w:sdt>
       <w:sdtPr>
         <w:rPr>
@@ -7187,11 +8424,10 @@
           <w:docPartUnique/>
         </w:docPartObj>
       </w:sdtPr>
-      <w:sdtEndPr/>
       <w:sdtContent>
         <w:p>
           <w:pPr>
-            <w:pStyle w:val="Heading1"/>
+            <w:pStyle w:val="Ttulo1"/>
             <w:numPr>
               <w:ilvl w:val="0"/>
               <w:numId w:val="44"/>
@@ -7216,11 +8452,10 @@
             <w:id w:val="111145805"/>
             <w:bibliography/>
           </w:sdtPr>
-          <w:sdtEndPr/>
           <w:sdtContent>
             <w:p>
               <w:pPr>
-                <w:pStyle w:val="Bibliography"/>
+                <w:pStyle w:val="Bibliografia"/>
                 <w:ind w:left="720" w:hanging="720"/>
                 <w:rPr>
                   <w:noProof/>
@@ -7254,7 +8489,7 @@
             </w:p>
             <w:p>
               <w:pPr>
-                <w:pStyle w:val="Bibliography"/>
+                <w:pStyle w:val="Bibliografia"/>
                 <w:ind w:left="720" w:hanging="720"/>
                 <w:rPr>
                   <w:noProof/>
@@ -7283,7 +8518,7 @@
             </w:p>
             <w:p>
               <w:pPr>
-                <w:pStyle w:val="Bibliography"/>
+                <w:pStyle w:val="Bibliografia"/>
                 <w:ind w:left="720" w:hanging="720"/>
                 <w:rPr>
                   <w:noProof/>
@@ -7298,7 +8533,7 @@
             </w:p>
             <w:p>
               <w:pPr>
-                <w:pStyle w:val="Bibliography"/>
+                <w:pStyle w:val="Bibliografia"/>
                 <w:ind w:left="720" w:hanging="720"/>
                 <w:rPr>
                   <w:noProof/>
@@ -7313,7 +8548,7 @@
             </w:p>
             <w:p>
               <w:pPr>
-                <w:pStyle w:val="Bibliography"/>
+                <w:pStyle w:val="Bibliografia"/>
                 <w:ind w:left="720" w:hanging="720"/>
                 <w:rPr>
                   <w:noProof/>
@@ -7342,7 +8577,7 @@
             </w:p>
             <w:p>
               <w:pPr>
-                <w:pStyle w:val="Bibliography"/>
+                <w:pStyle w:val="Bibliografia"/>
                 <w:ind w:left="720" w:hanging="720"/>
                 <w:rPr>
                   <w:noProof/>
@@ -7365,7 +8600,7 @@
             </w:p>
             <w:p>
               <w:pPr>
-                <w:pStyle w:val="Bibliography"/>
+                <w:pStyle w:val="Bibliografia"/>
                 <w:ind w:left="720" w:hanging="720"/>
                 <w:rPr>
                   <w:noProof/>
@@ -7388,7 +8623,7 @@
             </w:p>
             <w:p>
               <w:pPr>
-                <w:pStyle w:val="Bibliography"/>
+                <w:pStyle w:val="Bibliografia"/>
                 <w:ind w:left="720" w:hanging="720"/>
                 <w:rPr>
                   <w:noProof/>
@@ -7411,7 +8646,7 @@
             </w:p>
             <w:p>
               <w:pPr>
-                <w:pStyle w:val="Bibliography"/>
+                <w:pStyle w:val="Bibliografia"/>
                 <w:ind w:left="720" w:hanging="720"/>
                 <w:rPr>
                   <w:noProof/>
@@ -7448,7 +8683,7 @@
     </w:sdt>
     <w:p>
       <w:pPr>
-        <w:pStyle w:val="Heading1"/>
+        <w:pStyle w:val="Ttulo1"/>
       </w:pPr>
     </w:p>
     <w:p>
@@ -7527,7 +8762,7 @@
     <w:sdtContent>
       <w:p>
         <w:pPr>
-          <w:pStyle w:val="Footer"/>
+          <w:pStyle w:val="Rodap"/>
           <w:jc w:val="right"/>
         </w:pPr>
         <w:r>
@@ -7556,7 +8791,7 @@
   </w:sdt>
   <w:p>
     <w:pPr>
-      <w:pStyle w:val="Footer"/>
+      <w:pStyle w:val="Rodap"/>
     </w:pPr>
   </w:p>
 </w:ftr>
@@ -7588,7 +8823,7 @@
 <w:hdr xmlns:wpc="http://schemas.microsoft.com/office/word/2010/wordprocessingCanvas" xmlns:cx="http://schemas.microsoft.com/office/drawing/2014/chartex" xmlns:cx1="http://schemas.microsoft.com/office/drawing/2015/9/8/chartex" xmlns:cx2="http://schemas.microsoft.com/office/drawing/2015/10/21/chartex" xmlns:cx3="http://schemas.microsoft.com/office/drawing/2016/5/9/chartex" xmlns:cx4="http://schemas.microsoft.com/office/drawing/2016/5/10/chartex" xmlns:cx5="http://schemas.microsoft.com/office/drawing/2016/5/11/chartex" xmlns:cx6="http://schemas.microsoft.com/office/drawing/2016/5/12/chartex" xmlns:cx7="http://schemas.microsoft.com/office/drawing/2016/5/13/chartex" xmlns:cx8="http://schemas.microsoft.com/office/drawing/2016/5/14/chartex" xmlns:mc="http://schemas.openxmlformats.org/markup-compatibility/2006" xmlns:aink="http://schemas.microsoft.com/office/drawing/2016/ink" xmlns:am3d="http://schemas.microsoft.com/office/drawing/2017/model3d" xmlns:o="urn:schemas-microsoft-com:office:office" xmlns:oel="http://schemas.microsoft.com/office/2019/extlst" xmlns:r="http://schemas.openxmlformats.org/officeDocument/2006/relationships" xmlns:m="http://schemas.openxmlformats.org/officeDocument/2006/math" xmlns:v="urn:schemas-microsoft-com:vml" xmlns:wp14="http://schemas.microsoft.com/office/word/2010/wordprocessingDrawing" xmlns:wp="http://schemas.openxmlformats.org/drawingml/2006/wordprocessingDrawing" xmlns:w10="urn:schemas-microsoft-com:office:word" xmlns:w="http://schemas.openxmlformats.org/wordprocessingml/2006/main" xmlns:w14="http://schemas.microsoft.com/office/word/2010/wordml" xmlns:w15="http://schemas.microsoft.com/office/word/2012/wordml" xmlns:w16cex="http://schemas.microsoft.com/office/word/2018/wordml/cex" xmlns:w16cid="http://schemas.microsoft.com/office/word/2016/wordml/cid" xmlns:w16="http://schemas.microsoft.com/office/word/2018/wordml" xmlns:w16sdtdh="http://schemas.microsoft.com/office/word/2020/wordml/sdtdatahash" xmlns:w16se="http://schemas.microsoft.com/office/word/2015/wordml/symex" xmlns:wpg="http://schemas.microsoft.com/office/word/2010/wordprocessingGroup" xmlns:wpi="http://schemas.microsoft.com/office/word/2010/wordprocessingInk" xmlns:wne="http://schemas.microsoft.com/office/word/2006/wordml" xmlns:wps="http://schemas.microsoft.com/office/word/2010/wordprocessingShape" mc:Ignorable="w14 w15 w16se w16cid w16 w16cex w16sdtdh wp14">
   <w:p>
     <w:pPr>
-      <w:pStyle w:val="Header"/>
+      <w:pStyle w:val="Cabealho"/>
     </w:pPr>
     <w:r>
       <w:t xml:space="preserve">Universidade do Minho </w:t>
@@ -7603,7 +8838,7 @@
   </w:p>
   <w:p>
     <w:pPr>
-      <w:pStyle w:val="Header"/>
+      <w:pStyle w:val="Cabealho"/>
     </w:pPr>
   </w:p>
 </w:hdr>
@@ -13054,11 +14289,11 @@
       <w:lang w:eastAsia="en-GB"/>
     </w:rPr>
   </w:style>
-  <w:style w:type="paragraph" w:styleId="Heading1">
+  <w:style w:type="paragraph" w:styleId="Ttulo1">
     <w:name w:val="heading 1"/>
     <w:basedOn w:val="Normal"/>
     <w:next w:val="Normal"/>
-    <w:link w:val="Heading1Char"/>
+    <w:link w:val="Ttulo1Char"/>
     <w:uiPriority w:val="9"/>
     <w:qFormat/>
     <w:rsid w:val="7525F4B4"/>
@@ -13075,11 +14310,11 @@
       <w:szCs w:val="44"/>
     </w:rPr>
   </w:style>
-  <w:style w:type="paragraph" w:styleId="Heading2">
+  <w:style w:type="paragraph" w:styleId="Ttulo2">
     <w:name w:val="heading 2"/>
     <w:basedOn w:val="Normal"/>
     <w:next w:val="Normal"/>
-    <w:link w:val="Heading2Char"/>
+    <w:link w:val="Ttulo2Char"/>
     <w:uiPriority w:val="9"/>
     <w:unhideWhenUsed/>
     <w:qFormat/>
@@ -13097,11 +14332,11 @@
       <w:szCs w:val="28"/>
     </w:rPr>
   </w:style>
-  <w:style w:type="paragraph" w:styleId="Heading3">
+  <w:style w:type="paragraph" w:styleId="Ttulo3">
     <w:name w:val="heading 3"/>
     <w:basedOn w:val="Normal"/>
     <w:next w:val="Normal"/>
-    <w:link w:val="Heading3Char"/>
+    <w:link w:val="Ttulo3Char"/>
     <w:uiPriority w:val="9"/>
     <w:unhideWhenUsed/>
     <w:qFormat/>
@@ -13119,11 +14354,11 @@
       <w:szCs w:val="24"/>
     </w:rPr>
   </w:style>
-  <w:style w:type="paragraph" w:styleId="Heading4">
+  <w:style w:type="paragraph" w:styleId="Ttulo4">
     <w:name w:val="heading 4"/>
     <w:basedOn w:val="Normal"/>
     <w:next w:val="Normal"/>
-    <w:link w:val="Heading4Char"/>
+    <w:link w:val="Ttulo4Char"/>
     <w:uiPriority w:val="9"/>
     <w:unhideWhenUsed/>
     <w:qFormat/>
@@ -13142,11 +14377,11 @@
       <w:sz w:val="32"/>
     </w:rPr>
   </w:style>
-  <w:style w:type="paragraph" w:styleId="Heading5">
+  <w:style w:type="paragraph" w:styleId="Ttulo5">
     <w:name w:val="heading 5"/>
     <w:basedOn w:val="Normal"/>
     <w:next w:val="Normal"/>
-    <w:link w:val="Heading5Char"/>
+    <w:link w:val="Ttulo5Char"/>
     <w:uiPriority w:val="9"/>
     <w:unhideWhenUsed/>
     <w:qFormat/>
@@ -13162,11 +14397,11 @@
       <w:color w:val="2F5496" w:themeColor="accent1" w:themeShade="BF"/>
     </w:rPr>
   </w:style>
-  <w:style w:type="paragraph" w:styleId="Heading6">
+  <w:style w:type="paragraph" w:styleId="Ttulo6">
     <w:name w:val="heading 6"/>
     <w:basedOn w:val="Normal"/>
     <w:next w:val="Normal"/>
-    <w:link w:val="Heading6Char"/>
+    <w:link w:val="Ttulo6Char"/>
     <w:uiPriority w:val="9"/>
     <w:unhideWhenUsed/>
     <w:qFormat/>
@@ -13182,11 +14417,11 @@
       <w:color w:val="1F3763"/>
     </w:rPr>
   </w:style>
-  <w:style w:type="paragraph" w:styleId="Heading7">
+  <w:style w:type="paragraph" w:styleId="Ttulo7">
     <w:name w:val="heading 7"/>
     <w:basedOn w:val="Normal"/>
     <w:next w:val="Normal"/>
-    <w:link w:val="Heading7Char"/>
+    <w:link w:val="Ttulo7Char"/>
     <w:uiPriority w:val="9"/>
     <w:unhideWhenUsed/>
     <w:qFormat/>
@@ -13204,11 +14439,11 @@
       <w:color w:val="1F3763"/>
     </w:rPr>
   </w:style>
-  <w:style w:type="paragraph" w:styleId="Heading8">
+  <w:style w:type="paragraph" w:styleId="Ttulo8">
     <w:name w:val="heading 8"/>
     <w:basedOn w:val="Normal"/>
     <w:next w:val="Normal"/>
-    <w:link w:val="Heading8Char"/>
+    <w:link w:val="Ttulo8Char"/>
     <w:uiPriority w:val="9"/>
     <w:unhideWhenUsed/>
     <w:qFormat/>
@@ -13226,11 +14461,11 @@
       <w:szCs w:val="21"/>
     </w:rPr>
   </w:style>
-  <w:style w:type="paragraph" w:styleId="Heading9">
+  <w:style w:type="paragraph" w:styleId="Ttulo9">
     <w:name w:val="heading 9"/>
     <w:basedOn w:val="Normal"/>
     <w:next w:val="Normal"/>
-    <w:link w:val="Heading9Char"/>
+    <w:link w:val="Ttulo9Char"/>
     <w:uiPriority w:val="9"/>
     <w:unhideWhenUsed/>
     <w:qFormat/>
@@ -13250,13 +14485,13 @@
       <w:szCs w:val="21"/>
     </w:rPr>
   </w:style>
-  <w:style w:type="character" w:default="1" w:styleId="DefaultParagraphFont">
+  <w:style w:type="character" w:default="1" w:styleId="Fontepargpadro">
     <w:name w:val="Default Paragraph Font"/>
     <w:uiPriority w:val="1"/>
     <w:semiHidden/>
     <w:unhideWhenUsed/>
   </w:style>
-  <w:style w:type="table" w:default="1" w:styleId="TableNormal">
+  <w:style w:type="table" w:default="1" w:styleId="Tabelanormal">
     <w:name w:val="Normal Table"/>
     <w:uiPriority w:val="99"/>
     <w:semiHidden/>
@@ -13271,16 +14506,16 @@
       </w:tblCellMar>
     </w:tblPr>
   </w:style>
-  <w:style w:type="numbering" w:default="1" w:styleId="NoList">
+  <w:style w:type="numbering" w:default="1" w:styleId="Semlista">
     <w:name w:val="No List"/>
     <w:uiPriority w:val="99"/>
     <w:semiHidden/>
     <w:unhideWhenUsed/>
   </w:style>
-  <w:style w:type="character" w:customStyle="1" w:styleId="Heading1Char">
-    <w:name w:val="Heading 1 Char"/>
-    <w:basedOn w:val="DefaultParagraphFont"/>
-    <w:link w:val="Heading1"/>
+  <w:style w:type="character" w:customStyle="1" w:styleId="Ttulo1Char">
+    <w:name w:val="Título 1 Char"/>
+    <w:basedOn w:val="Fontepargpadro"/>
+    <w:link w:val="Ttulo1"/>
     <w:uiPriority w:val="9"/>
     <w:rsid w:val="007E6C05"/>
     <w:rPr>
@@ -13290,10 +14525,10 @@
       <w:lang w:eastAsia="en-GB"/>
     </w:rPr>
   </w:style>
-  <w:style w:type="character" w:customStyle="1" w:styleId="Heading2Char">
-    <w:name w:val="Heading 2 Char"/>
-    <w:basedOn w:val="DefaultParagraphFont"/>
-    <w:link w:val="Heading2"/>
+  <w:style w:type="character" w:customStyle="1" w:styleId="Ttulo2Char">
+    <w:name w:val="Título 2 Char"/>
+    <w:basedOn w:val="Fontepargpadro"/>
+    <w:link w:val="Ttulo2"/>
     <w:uiPriority w:val="9"/>
     <w:rsid w:val="0056071F"/>
     <w:rPr>
@@ -13303,10 +14538,10 @@
       <w:lang w:eastAsia="en-GB"/>
     </w:rPr>
   </w:style>
-  <w:style w:type="paragraph" w:styleId="FootnoteText">
+  <w:style w:type="paragraph" w:styleId="Textodenotaderodap">
     <w:name w:val="footnote text"/>
     <w:basedOn w:val="Normal"/>
-    <w:link w:val="FootnoteTextChar"/>
+    <w:link w:val="TextodenotaderodapChar"/>
     <w:uiPriority w:val="99"/>
     <w:semiHidden/>
     <w:unhideWhenUsed/>
@@ -13316,10 +14551,10 @@
       <w:szCs w:val="20"/>
     </w:rPr>
   </w:style>
-  <w:style w:type="character" w:customStyle="1" w:styleId="FootnoteTextChar">
-    <w:name w:val="Footnote Text Char"/>
-    <w:basedOn w:val="DefaultParagraphFont"/>
-    <w:link w:val="FootnoteText"/>
+  <w:style w:type="character" w:customStyle="1" w:styleId="TextodenotaderodapChar">
+    <w:name w:val="Texto de nota de rodapé Char"/>
+    <w:basedOn w:val="Fontepargpadro"/>
+    <w:link w:val="Textodenotaderodap"/>
     <w:uiPriority w:val="99"/>
     <w:semiHidden/>
     <w:rsid w:val="006D018B"/>
@@ -13330,9 +14565,9 @@
       <w:lang w:eastAsia="en-GB"/>
     </w:rPr>
   </w:style>
-  <w:style w:type="character" w:styleId="FootnoteReference">
+  <w:style w:type="character" w:styleId="Refdenotaderodap">
     <w:name w:val="footnote reference"/>
-    <w:basedOn w:val="DefaultParagraphFont"/>
+    <w:basedOn w:val="Fontepargpadro"/>
     <w:uiPriority w:val="99"/>
     <w:semiHidden/>
     <w:unhideWhenUsed/>
@@ -13341,7 +14576,7 @@
       <w:vertAlign w:val="superscript"/>
     </w:rPr>
   </w:style>
-  <w:style w:type="paragraph" w:styleId="Caption">
+  <w:style w:type="paragraph" w:styleId="Legenda">
     <w:name w:val="caption"/>
     <w:basedOn w:val="Normal"/>
     <w:next w:val="Normal"/>
@@ -13378,10 +14613,10 @@
       <w:lang w:val="en-GB"/>
     </w:rPr>
   </w:style>
-  <w:style w:type="paragraph" w:styleId="Header">
+  <w:style w:type="paragraph" w:styleId="Cabealho">
     <w:name w:val="header"/>
     <w:basedOn w:val="Normal"/>
-    <w:link w:val="HeaderChar"/>
+    <w:link w:val="CabealhoChar"/>
     <w:uiPriority w:val="99"/>
     <w:unhideWhenUsed/>
     <w:rsid w:val="004673DD"/>
@@ -13392,10 +14627,10 @@
       </w:tabs>
     </w:pPr>
   </w:style>
-  <w:style w:type="character" w:customStyle="1" w:styleId="HeaderChar">
-    <w:name w:val="Header Char"/>
-    <w:basedOn w:val="DefaultParagraphFont"/>
-    <w:link w:val="Header"/>
+  <w:style w:type="character" w:customStyle="1" w:styleId="CabealhoChar">
+    <w:name w:val="Cabeçalho Char"/>
+    <w:basedOn w:val="Fontepargpadro"/>
+    <w:link w:val="Cabealho"/>
     <w:uiPriority w:val="99"/>
     <w:rsid w:val="004673DD"/>
     <w:rPr>
@@ -13403,10 +14638,10 @@
       <w:lang w:eastAsia="en-GB"/>
     </w:rPr>
   </w:style>
-  <w:style w:type="paragraph" w:styleId="Footer">
+  <w:style w:type="paragraph" w:styleId="Rodap">
     <w:name w:val="footer"/>
     <w:basedOn w:val="Normal"/>
-    <w:link w:val="FooterChar"/>
+    <w:link w:val="RodapChar"/>
     <w:uiPriority w:val="99"/>
     <w:unhideWhenUsed/>
     <w:rsid w:val="004673DD"/>
@@ -13417,10 +14652,10 @@
       </w:tabs>
     </w:pPr>
   </w:style>
-  <w:style w:type="character" w:customStyle="1" w:styleId="FooterChar">
-    <w:name w:val="Footer Char"/>
-    <w:basedOn w:val="DefaultParagraphFont"/>
-    <w:link w:val="Footer"/>
+  <w:style w:type="character" w:customStyle="1" w:styleId="RodapChar">
+    <w:name w:val="Rodapé Char"/>
+    <w:basedOn w:val="Fontepargpadro"/>
+    <w:link w:val="Rodap"/>
     <w:uiPriority w:val="99"/>
     <w:rsid w:val="004673DD"/>
     <w:rPr>
@@ -13428,9 +14663,9 @@
       <w:lang w:eastAsia="en-GB"/>
     </w:rPr>
   </w:style>
-  <w:style w:type="paragraph" w:styleId="TOCHeading">
+  <w:style w:type="paragraph" w:styleId="CabealhodoSumrio">
     <w:name w:val="TOC Heading"/>
-    <w:basedOn w:val="Heading1"/>
+    <w:basedOn w:val="Ttulo1"/>
     <w:next w:val="Normal"/>
     <w:uiPriority w:val="39"/>
     <w:unhideWhenUsed/>
@@ -13448,7 +14683,7 @@
       <w:lang w:val="en-US" w:eastAsia="en-US"/>
     </w:rPr>
   </w:style>
-  <w:style w:type="paragraph" w:styleId="TOC1">
+  <w:style w:type="paragraph" w:styleId="Sumrio1">
     <w:name w:val="toc 1"/>
     <w:basedOn w:val="Normal"/>
     <w:next w:val="Normal"/>
@@ -13459,7 +14694,7 @@
       <w:spacing w:after="100"/>
     </w:pPr>
   </w:style>
-  <w:style w:type="paragraph" w:styleId="TOC2">
+  <w:style w:type="paragraph" w:styleId="Sumrio2">
     <w:name w:val="toc 2"/>
     <w:basedOn w:val="Normal"/>
     <w:next w:val="Normal"/>
@@ -13473,7 +14708,7 @@
   </w:style>
   <w:style w:type="character" w:styleId="Hyperlink">
     <w:name w:val="Hyperlink"/>
-    <w:basedOn w:val="DefaultParagraphFont"/>
+    <w:basedOn w:val="Fontepargpadro"/>
     <w:uiPriority w:val="99"/>
     <w:unhideWhenUsed/>
     <w:rsid w:val="004673DD"/>
@@ -13482,7 +14717,7 @@
       <w:u w:val="single"/>
     </w:rPr>
   </w:style>
-  <w:style w:type="paragraph" w:styleId="ListParagraph">
+  <w:style w:type="paragraph" w:styleId="PargrafodaLista">
     <w:name w:val="List Paragraph"/>
     <w:basedOn w:val="Normal"/>
     <w:uiPriority w:val="34"/>
@@ -13493,10 +14728,10 @@
       <w:contextualSpacing/>
     </w:pPr>
   </w:style>
-  <w:style w:type="character" w:customStyle="1" w:styleId="Heading3Char">
-    <w:name w:val="Heading 3 Char"/>
-    <w:basedOn w:val="DefaultParagraphFont"/>
-    <w:link w:val="Heading3"/>
+  <w:style w:type="character" w:customStyle="1" w:styleId="Ttulo3Char">
+    <w:name w:val="Título 3 Char"/>
+    <w:basedOn w:val="Fontepargpadro"/>
+    <w:link w:val="Ttulo3"/>
     <w:uiPriority w:val="9"/>
     <w:rsid w:val="00956BAB"/>
     <w:rPr>
@@ -13507,7 +14742,7 @@
       <w:lang w:eastAsia="en-GB"/>
     </w:rPr>
   </w:style>
-  <w:style w:type="paragraph" w:styleId="TOC3">
+  <w:style w:type="paragraph" w:styleId="Sumrio3">
     <w:name w:val="toc 3"/>
     <w:basedOn w:val="Normal"/>
     <w:next w:val="Normal"/>
@@ -13519,7 +14754,7 @@
       <w:ind w:left="440"/>
     </w:pPr>
   </w:style>
-  <w:style w:type="paragraph" w:styleId="NoSpacing">
+  <w:style w:type="paragraph" w:styleId="SemEspaamento">
     <w:name w:val="No Spacing"/>
     <w:uiPriority w:val="1"/>
     <w:qFormat/>
@@ -13534,10 +14769,10 @@
       <w:lang w:eastAsia="en-GB"/>
     </w:rPr>
   </w:style>
-  <w:style w:type="character" w:customStyle="1" w:styleId="Heading4Char">
-    <w:name w:val="Heading 4 Char"/>
-    <w:basedOn w:val="DefaultParagraphFont"/>
-    <w:link w:val="Heading4"/>
+  <w:style w:type="character" w:customStyle="1" w:styleId="Ttulo4Char">
+    <w:name w:val="Título 4 Char"/>
+    <w:basedOn w:val="Fontepargpadro"/>
+    <w:link w:val="Ttulo4"/>
     <w:uiPriority w:val="9"/>
     <w:rsid w:val="005502AB"/>
     <w:rPr>
@@ -13549,10 +14784,10 @@
       <w:lang w:eastAsia="en-GB"/>
     </w:rPr>
   </w:style>
-  <w:style w:type="paragraph" w:styleId="EndnoteText">
+  <w:style w:type="paragraph" w:styleId="Textodenotadefim">
     <w:name w:val="endnote text"/>
     <w:basedOn w:val="Normal"/>
-    <w:link w:val="EndnoteTextChar"/>
+    <w:link w:val="TextodenotadefimChar"/>
     <w:uiPriority w:val="99"/>
     <w:semiHidden/>
     <w:unhideWhenUsed/>
@@ -13562,10 +14797,10 @@
       <w:szCs w:val="20"/>
     </w:rPr>
   </w:style>
-  <w:style w:type="character" w:customStyle="1" w:styleId="EndnoteTextChar">
-    <w:name w:val="Endnote Text Char"/>
-    <w:basedOn w:val="DefaultParagraphFont"/>
-    <w:link w:val="EndnoteText"/>
+  <w:style w:type="character" w:customStyle="1" w:styleId="TextodenotadefimChar">
+    <w:name w:val="Texto de nota de fim Char"/>
+    <w:basedOn w:val="Fontepargpadro"/>
+    <w:link w:val="Textodenotadefim"/>
     <w:uiPriority w:val="99"/>
     <w:semiHidden/>
     <w:rsid w:val="000C3F05"/>
@@ -13576,9 +14811,9 @@
       <w:lang w:eastAsia="en-GB"/>
     </w:rPr>
   </w:style>
-  <w:style w:type="character" w:styleId="EndnoteReference">
+  <w:style w:type="character" w:styleId="Refdenotadefim">
     <w:name w:val="endnote reference"/>
-    <w:basedOn w:val="DefaultParagraphFont"/>
+    <w:basedOn w:val="Fontepargpadro"/>
     <w:uiPriority w:val="99"/>
     <w:semiHidden/>
     <w:unhideWhenUsed/>
@@ -13587,7 +14822,7 @@
       <w:vertAlign w:val="superscript"/>
     </w:rPr>
   </w:style>
-  <w:style w:type="paragraph" w:styleId="TableofFigures">
+  <w:style w:type="paragraph" w:styleId="ndicedeilustraes">
     <w:name w:val="table of figures"/>
     <w:basedOn w:val="Normal"/>
     <w:next w:val="Normal"/>
@@ -13611,10 +14846,10 @@
       <w:szCs w:val="24"/>
     </w:rPr>
   </w:style>
-  <w:style w:type="character" w:customStyle="1" w:styleId="Heading5Char">
-    <w:name w:val="Heading 5 Char"/>
-    <w:basedOn w:val="DefaultParagraphFont"/>
-    <w:link w:val="Heading5"/>
+  <w:style w:type="character" w:customStyle="1" w:styleId="Ttulo5Char">
+    <w:name w:val="Título 5 Char"/>
+    <w:basedOn w:val="Fontepargpadro"/>
+    <w:link w:val="Ttulo5"/>
     <w:uiPriority w:val="9"/>
     <w:rsid w:val="002D1DD3"/>
     <w:rPr>
@@ -13623,9 +14858,9 @@
       <w:lang w:eastAsia="en-GB"/>
     </w:rPr>
   </w:style>
-  <w:style w:type="character" w:styleId="UnresolvedMention">
+  <w:style w:type="character" w:styleId="MenoPendente">
     <w:name w:val="Unresolved Mention"/>
-    <w:basedOn w:val="DefaultParagraphFont"/>
+    <w:basedOn w:val="Fontepargpadro"/>
     <w:uiPriority w:val="99"/>
     <w:semiHidden/>
     <w:unhideWhenUsed/>
@@ -13635,7 +14870,7 @@
       <w:shd w:val="clear" w:color="auto" w:fill="E1DFDD"/>
     </w:rPr>
   </w:style>
-  <w:style w:type="paragraph" w:styleId="Bibliography">
+  <w:style w:type="paragraph" w:styleId="Bibliografia">
     <w:name w:val="Bibliography"/>
     <w:basedOn w:val="Normal"/>
     <w:next w:val="Normal"/>
@@ -13643,9 +14878,9 @@
     <w:unhideWhenUsed/>
     <w:rsid w:val="00B54F63"/>
   </w:style>
-  <w:style w:type="character" w:styleId="FollowedHyperlink">
+  <w:style w:type="character" w:styleId="HiperlinkVisitado">
     <w:name w:val="FollowedHyperlink"/>
-    <w:basedOn w:val="DefaultParagraphFont"/>
+    <w:basedOn w:val="Fontepargpadro"/>
     <w:uiPriority w:val="99"/>
     <w:semiHidden/>
     <w:unhideWhenUsed/>
@@ -13655,9 +14890,9 @@
       <w:u w:val="single"/>
     </w:rPr>
   </w:style>
-  <w:style w:type="table" w:styleId="TableGrid">
+  <w:style w:type="table" w:styleId="Tabelacomgrade">
     <w:name w:val="Table Grid"/>
-    <w:basedOn w:val="TableNormal"/>
+    <w:basedOn w:val="Tabelanormal"/>
     <w:uiPriority w:val="39"/>
     <w:rsid w:val="00971BDF"/>
     <w:pPr>
@@ -13674,10 +14909,10 @@
       </w:tblBorders>
     </w:tblPr>
   </w:style>
-  <w:style w:type="character" w:customStyle="1" w:styleId="Heading6Char">
-    <w:name w:val="Heading 6 Char"/>
-    <w:basedOn w:val="DefaultParagraphFont"/>
-    <w:link w:val="Heading6"/>
+  <w:style w:type="character" w:customStyle="1" w:styleId="Ttulo6Char">
+    <w:name w:val="Título 6 Char"/>
+    <w:basedOn w:val="Fontepargpadro"/>
+    <w:link w:val="Ttulo6"/>
     <w:uiPriority w:val="9"/>
     <w:rsid w:val="00EA5831"/>
     <w:rPr>
@@ -13686,10 +14921,10 @@
       <w:lang w:eastAsia="en-GB"/>
     </w:rPr>
   </w:style>
-  <w:style w:type="character" w:customStyle="1" w:styleId="Heading7Char">
-    <w:name w:val="Heading 7 Char"/>
-    <w:basedOn w:val="DefaultParagraphFont"/>
-    <w:link w:val="Heading7"/>
+  <w:style w:type="character" w:customStyle="1" w:styleId="Ttulo7Char">
+    <w:name w:val="Título 7 Char"/>
+    <w:basedOn w:val="Fontepargpadro"/>
+    <w:link w:val="Ttulo7"/>
     <w:uiPriority w:val="9"/>
     <w:rsid w:val="00EA5831"/>
     <w:rPr>
@@ -13700,10 +14935,10 @@
       <w:lang w:eastAsia="en-GB"/>
     </w:rPr>
   </w:style>
-  <w:style w:type="character" w:customStyle="1" w:styleId="Heading8Char">
-    <w:name w:val="Heading 8 Char"/>
-    <w:basedOn w:val="DefaultParagraphFont"/>
-    <w:link w:val="Heading8"/>
+  <w:style w:type="character" w:customStyle="1" w:styleId="Ttulo8Char">
+    <w:name w:val="Título 8 Char"/>
+    <w:basedOn w:val="Fontepargpadro"/>
+    <w:link w:val="Ttulo8"/>
     <w:uiPriority w:val="9"/>
     <w:rsid w:val="00EA5831"/>
     <w:rPr>
@@ -13714,10 +14949,10 @@
       <w:lang w:eastAsia="en-GB"/>
     </w:rPr>
   </w:style>
-  <w:style w:type="character" w:customStyle="1" w:styleId="Heading9Char">
-    <w:name w:val="Heading 9 Char"/>
-    <w:basedOn w:val="DefaultParagraphFont"/>
-    <w:link w:val="Heading9"/>
+  <w:style w:type="character" w:customStyle="1" w:styleId="Ttulo9Char">
+    <w:name w:val="Título 9 Char"/>
+    <w:basedOn w:val="Fontepargpadro"/>
+    <w:link w:val="Ttulo9"/>
     <w:uiPriority w:val="9"/>
     <w:rsid w:val="00EA5831"/>
     <w:rPr>
@@ -13730,11 +14965,11 @@
       <w:lang w:eastAsia="en-GB"/>
     </w:rPr>
   </w:style>
-  <w:style w:type="paragraph" w:styleId="Title">
+  <w:style w:type="paragraph" w:styleId="Ttulo">
     <w:name w:val="Title"/>
     <w:basedOn w:val="Normal"/>
     <w:next w:val="Normal"/>
-    <w:link w:val="TitleChar"/>
+    <w:link w:val="TtuloChar"/>
     <w:uiPriority w:val="10"/>
     <w:qFormat/>
     <w:rsid w:val="02B343C1"/>
@@ -13747,10 +14982,10 @@
       <w:szCs w:val="56"/>
     </w:rPr>
   </w:style>
-  <w:style w:type="character" w:customStyle="1" w:styleId="TitleChar">
-    <w:name w:val="Title Char"/>
-    <w:basedOn w:val="DefaultParagraphFont"/>
-    <w:link w:val="Title"/>
+  <w:style w:type="character" w:customStyle="1" w:styleId="TtuloChar">
+    <w:name w:val="Título Char"/>
+    <w:basedOn w:val="Fontepargpadro"/>
+    <w:link w:val="Ttulo"/>
     <w:uiPriority w:val="10"/>
     <w:rsid w:val="00EA5831"/>
     <w:rPr>
@@ -13760,11 +14995,11 @@
       <w:lang w:eastAsia="en-GB"/>
     </w:rPr>
   </w:style>
-  <w:style w:type="paragraph" w:styleId="Subtitle">
+  <w:style w:type="paragraph" w:styleId="Subttulo">
     <w:name w:val="Subtitle"/>
     <w:basedOn w:val="Normal"/>
     <w:next w:val="Normal"/>
-    <w:link w:val="SubtitleChar"/>
+    <w:link w:val="SubttuloChar"/>
     <w:uiPriority w:val="11"/>
     <w:qFormat/>
     <w:rsid w:val="02B343C1"/>
@@ -13773,10 +15008,10 @@
       <w:color w:val="5A5A5A"/>
     </w:rPr>
   </w:style>
-  <w:style w:type="character" w:customStyle="1" w:styleId="SubtitleChar">
-    <w:name w:val="Subtitle Char"/>
-    <w:basedOn w:val="DefaultParagraphFont"/>
-    <w:link w:val="Subtitle"/>
+  <w:style w:type="character" w:customStyle="1" w:styleId="SubttuloChar">
+    <w:name w:val="Subtítulo Char"/>
+    <w:basedOn w:val="Fontepargpadro"/>
+    <w:link w:val="Subttulo"/>
     <w:uiPriority w:val="11"/>
     <w:rsid w:val="00EA5831"/>
     <w:rPr>
@@ -13785,11 +15020,11 @@
       <w:lang w:eastAsia="en-GB"/>
     </w:rPr>
   </w:style>
-  <w:style w:type="paragraph" w:styleId="Quote">
+  <w:style w:type="paragraph" w:styleId="Citao">
     <w:name w:val="Quote"/>
     <w:basedOn w:val="Normal"/>
     <w:next w:val="Normal"/>
-    <w:link w:val="QuoteChar"/>
+    <w:link w:val="CitaoChar"/>
     <w:uiPriority w:val="29"/>
     <w:qFormat/>
     <w:rsid w:val="02B343C1"/>
@@ -13804,10 +15039,10 @@
       <w:color w:val="404040" w:themeColor="text1" w:themeTint="BF"/>
     </w:rPr>
   </w:style>
-  <w:style w:type="character" w:customStyle="1" w:styleId="QuoteChar">
-    <w:name w:val="Quote Char"/>
-    <w:basedOn w:val="DefaultParagraphFont"/>
-    <w:link w:val="Quote"/>
+  <w:style w:type="character" w:customStyle="1" w:styleId="CitaoChar">
+    <w:name w:val="Citação Char"/>
+    <w:basedOn w:val="Fontepargpadro"/>
+    <w:link w:val="Citao"/>
     <w:uiPriority w:val="29"/>
     <w:rsid w:val="00EA5831"/>
     <w:rPr>
@@ -13818,11 +15053,11 @@
       <w:lang w:eastAsia="en-GB"/>
     </w:rPr>
   </w:style>
-  <w:style w:type="paragraph" w:styleId="IntenseQuote">
+  <w:style w:type="paragraph" w:styleId="CitaoIntensa">
     <w:name w:val="Intense Quote"/>
     <w:basedOn w:val="Normal"/>
     <w:next w:val="Normal"/>
-    <w:link w:val="IntenseQuoteChar"/>
+    <w:link w:val="CitaoIntensaChar"/>
     <w:uiPriority w:val="30"/>
     <w:qFormat/>
     <w:rsid w:val="02B343C1"/>
@@ -13837,10 +15072,10 @@
       <w:color w:val="4472C4" w:themeColor="accent1"/>
     </w:rPr>
   </w:style>
-  <w:style w:type="character" w:customStyle="1" w:styleId="IntenseQuoteChar">
-    <w:name w:val="Intense Quote Char"/>
-    <w:basedOn w:val="DefaultParagraphFont"/>
-    <w:link w:val="IntenseQuote"/>
+  <w:style w:type="character" w:customStyle="1" w:styleId="CitaoIntensaChar">
+    <w:name w:val="Citação Intensa Char"/>
+    <w:basedOn w:val="Fontepargpadro"/>
+    <w:link w:val="CitaoIntensa"/>
     <w:uiPriority w:val="30"/>
     <w:rsid w:val="00EA5831"/>
     <w:rPr>
@@ -13851,7 +15086,7 @@
       <w:lang w:eastAsia="en-GB"/>
     </w:rPr>
   </w:style>
-  <w:style w:type="paragraph" w:styleId="TOC4">
+  <w:style w:type="paragraph" w:styleId="Sumrio4">
     <w:name w:val="toc 4"/>
     <w:basedOn w:val="Normal"/>
     <w:next w:val="Normal"/>
@@ -13863,7 +15098,7 @@
       <w:ind w:left="660"/>
     </w:pPr>
   </w:style>
-  <w:style w:type="paragraph" w:styleId="TOC5">
+  <w:style w:type="paragraph" w:styleId="Sumrio5">
     <w:name w:val="toc 5"/>
     <w:basedOn w:val="Normal"/>
     <w:next w:val="Normal"/>
@@ -13875,7 +15110,7 @@
       <w:ind w:left="880"/>
     </w:pPr>
   </w:style>
-  <w:style w:type="paragraph" w:styleId="TOC6">
+  <w:style w:type="paragraph" w:styleId="Sumrio6">
     <w:name w:val="toc 6"/>
     <w:basedOn w:val="Normal"/>
     <w:next w:val="Normal"/>
@@ -13887,7 +15122,7 @@
       <w:ind w:left="1100"/>
     </w:pPr>
   </w:style>
-  <w:style w:type="paragraph" w:styleId="TOC7">
+  <w:style w:type="paragraph" w:styleId="Sumrio7">
     <w:name w:val="toc 7"/>
     <w:basedOn w:val="Normal"/>
     <w:next w:val="Normal"/>
@@ -13899,7 +15134,7 @@
       <w:ind w:left="1320"/>
     </w:pPr>
   </w:style>
-  <w:style w:type="paragraph" w:styleId="TOC8">
+  <w:style w:type="paragraph" w:styleId="Sumrio8">
     <w:name w:val="toc 8"/>
     <w:basedOn w:val="Normal"/>
     <w:next w:val="Normal"/>
@@ -13911,7 +15146,7 @@
       <w:ind w:left="1540"/>
     </w:pPr>
   </w:style>
-  <w:style w:type="paragraph" w:styleId="TOC9">
+  <w:style w:type="paragraph" w:styleId="Sumrio9">
     <w:name w:val="toc 9"/>
     <w:basedOn w:val="Normal"/>
     <w:next w:val="Normal"/>
@@ -13987,7 +15222,7 @@
     <w:charset w:val="00"/>
     <w:family w:val="swiss"/>
     <w:pitch w:val="variable"/>
-    <w:sig w:usb0="E0002EFF" w:usb1="C000247B" w:usb2="00000009" w:usb3="00000000" w:csb0="000001FF" w:csb1="00000000"/>
+    <w:sig w:usb0="E4002EFF" w:usb1="C000247B" w:usb2="00000009" w:usb3="00000000" w:csb0="000001FF" w:csb1="00000000"/>
   </w:font>
   <w:font w:name="Arial">
     <w:panose1 w:val="020B0604020202020204"/>
@@ -14001,7 +15236,7 @@
     <w:charset w:val="00"/>
     <w:family w:val="swiss"/>
     <w:pitch w:val="variable"/>
-    <w:sig w:usb0="E0002AFF" w:usb1="C000247B" w:usb2="00000009" w:usb3="00000000" w:csb0="000001FF" w:csb1="00000000"/>
+    <w:sig w:usb0="E4002EFF" w:usb1="C000247B" w:usb2="00000009" w:usb3="00000000" w:csb0="000001FF" w:csb1="00000000"/>
   </w:font>
 </w:fonts>
 </file>
@@ -14023,6 +15258,8 @@
   </w:compat>
   <w:rsids>
     <w:rsidRoot w:val="00CC0F2B"/>
+    <w:rsid w:val="00385211"/>
+    <w:rsid w:val="00774585"/>
     <w:rsid w:val="00CC0F2B"/>
   </w:rsids>
   <m:mathPr>
@@ -14040,8 +15277,8 @@
   </m:mathPr>
   <w:themeFontLang w:val="pt-PT"/>
   <w:clrSchemeMapping w:bg1="light1" w:t1="dark1" w:bg2="light2" w:t2="dark2" w:accent1="accent1" w:accent2="accent2" w:accent3="accent3" w:accent4="accent4" w:accent5="accent5" w:accent6="accent6" w:hyperlink="hyperlink" w:followedHyperlink="followedHyperlink"/>
-  <w:decimalSymbol w:val="."/>
-  <w:listSeparator w:val=","/>
+  <w:decimalSymbol w:val=","/>
+  <w:listSeparator w:val=";"/>
   <w15:chartTrackingRefBased/>
 </w:settings>
 </file>
@@ -14445,13 +15682,13 @@
     <w:name w:val="Normal"/>
     <w:qFormat/>
   </w:style>
-  <w:style w:type="character" w:default="1" w:styleId="DefaultParagraphFont">
+  <w:style w:type="character" w:default="1" w:styleId="Fontepargpadro">
     <w:name w:val="Default Paragraph Font"/>
     <w:uiPriority w:val="1"/>
     <w:semiHidden/>
     <w:unhideWhenUsed/>
   </w:style>
-  <w:style w:type="table" w:default="1" w:styleId="TableNormal">
+  <w:style w:type="table" w:default="1" w:styleId="Tabelanormal">
     <w:name w:val="Normal Table"/>
     <w:uiPriority w:val="99"/>
     <w:semiHidden/>
@@ -14466,7 +15703,7 @@
       </w:tblCellMar>
     </w:tblPr>
   </w:style>
-  <w:style w:type="numbering" w:default="1" w:styleId="NoList">
+  <w:style w:type="numbering" w:default="1" w:styleId="Semlista">
     <w:name w:val="No List"/>
     <w:uiPriority w:val="99"/>
     <w:semiHidden/>
@@ -14963,12 +16200,9 @@
 </file>
 
 <file path=customXml/item2.xml><?xml version="1.0" encoding="utf-8"?>
-<?mso-contentType ?>
-<FormTemplates xmlns="http://schemas.microsoft.com/sharepoint/v3/contenttype/forms">
-  <Display>DocumentLibraryForm</Display>
-  <Edit>DocumentLibraryForm</Edit>
-  <New>DocumentLibraryForm</New>
-</FormTemplates>
+<p:properties xmlns:p="http://schemas.microsoft.com/office/2006/metadata/properties" xmlns:xsi="http://www.w3.org/2001/XMLSchema-instance" xmlns:pc="http://schemas.microsoft.com/office/infopath/2007/PartnerControls">
+  <documentManagement/>
+</p:properties>
 </file>
 
 <file path=customXml/item3.xml><?xml version="1.0" encoding="utf-8"?>
@@ -15099,9 +16333,12 @@
 </file>
 
 <file path=customXml/item4.xml><?xml version="1.0" encoding="utf-8"?>
-<p:properties xmlns:p="http://schemas.microsoft.com/office/2006/metadata/properties" xmlns:xsi="http://www.w3.org/2001/XMLSchema-instance" xmlns:pc="http://schemas.microsoft.com/office/infopath/2007/PartnerControls">
-  <documentManagement/>
-</p:properties>
+<?mso-contentType ?>
+<FormTemplates xmlns="http://schemas.microsoft.com/sharepoint/v3/contenttype/forms">
+  <Display>DocumentLibraryForm</Display>
+  <Edit>DocumentLibraryForm</Edit>
+  <New>DocumentLibraryForm</New>
+</FormTemplates>
 </file>
 
 <file path=customXml/itemProps1.xml><?xml version="1.0" encoding="utf-8"?>
@@ -15124,9 +16361,10 @@
 </file>
 
 <file path=customXml/itemProps2.xml><?xml version="1.0" encoding="utf-8"?>
-<ds:datastoreItem xmlns:ds="http://schemas.openxmlformats.org/officeDocument/2006/customXml" ds:itemID="{3192285F-9D63-4436-AEF6-724296137A9D}">
+<ds:datastoreItem xmlns:ds="http://schemas.openxmlformats.org/officeDocument/2006/customXml" ds:itemID="{B9CAEECF-10CC-43EF-95E4-87C8BB99C5EB}">
   <ds:schemaRefs>
-    <ds:schemaRef ds:uri="http://schemas.microsoft.com/sharepoint/v3/contenttype/forms"/>
+    <ds:schemaRef ds:uri="http://schemas.microsoft.com/office/2006/metadata/properties"/>
+    <ds:schemaRef ds:uri="http://schemas.microsoft.com/office/infopath/2007/PartnerControls"/>
   </ds:schemaRefs>
 </ds:datastoreItem>
 </file>
@@ -15140,10 +16378,9 @@
 </file>
 
 <file path=customXml/itemProps4.xml><?xml version="1.0" encoding="utf-8"?>
-<ds:datastoreItem xmlns:ds="http://schemas.openxmlformats.org/officeDocument/2006/customXml" ds:itemID="{B9CAEECF-10CC-43EF-95E4-87C8BB99C5EB}">
+<ds:datastoreItem xmlns:ds="http://schemas.openxmlformats.org/officeDocument/2006/customXml" ds:itemID="{3192285F-9D63-4436-AEF6-724296137A9D}">
   <ds:schemaRefs>
-    <ds:schemaRef ds:uri="http://schemas.microsoft.com/office/2006/metadata/properties"/>
-    <ds:schemaRef ds:uri="http://schemas.microsoft.com/office/infopath/2007/PartnerControls"/>
+    <ds:schemaRef ds:uri="http://schemas.microsoft.com/sharepoint/v3/contenttype/forms"/>
   </ds:schemaRefs>
 </ds:datastoreItem>
 </file>
</xml_diff>